<commit_message>
reviewing of each files
</commit_message>
<xml_diff>
--- a/Avant-projet/[PI][IL] charte de projet.docx
+++ b/Avant-projet/[PI][IL] charte de projet.docx
@@ -1,6 +1,6 @@
 
 <file path=word/document.xml><?xml version="1.0" encoding="utf-8"?>
-<w:document xmlns:wpc="http://schemas.microsoft.com/office/word/2010/wordprocessingCanvas" xmlns:cx="http://schemas.microsoft.com/office/drawing/2014/chartex" xmlns:cx1="http://schemas.microsoft.com/office/drawing/2015/9/8/chartex" xmlns:cx2="http://schemas.microsoft.com/office/drawing/2015/10/21/chartex" xmlns:mc="http://schemas.openxmlformats.org/markup-compatibility/2006" xmlns:o="urn:schemas-microsoft-com:office:office" xmlns:r="http://schemas.openxmlformats.org/officeDocument/2006/relationships" xmlns:m="http://schemas.openxmlformats.org/officeDocument/2006/math" xmlns:v="urn:schemas-microsoft-com:vml" xmlns:wp14="http://schemas.microsoft.com/office/word/2010/wordprocessingDrawing" xmlns:wp="http://schemas.openxmlformats.org/drawingml/2006/wordprocessingDrawing" xmlns:w10="urn:schemas-microsoft-com:office:word" xmlns:w="http://schemas.openxmlformats.org/wordprocessingml/2006/main" xmlns:w14="http://schemas.microsoft.com/office/word/2010/wordml" xmlns:w15="http://schemas.microsoft.com/office/word/2012/wordml" xmlns:w16se="http://schemas.microsoft.com/office/word/2015/wordml/symex" xmlns:wpg="http://schemas.microsoft.com/office/word/2010/wordprocessingGroup" xmlns:wpi="http://schemas.microsoft.com/office/word/2010/wordprocessingInk" xmlns:wne="http://schemas.microsoft.com/office/word/2006/wordml" xmlns:wps="http://schemas.microsoft.com/office/word/2010/wordprocessingShape" mc:Ignorable="w14 w15 w16se wp14">
+<w:document xmlns:wpc="http://schemas.microsoft.com/office/word/2010/wordprocessingCanvas" xmlns:mc="http://schemas.openxmlformats.org/markup-compatibility/2006" xmlns:o="urn:schemas-microsoft-com:office:office" xmlns:r="http://schemas.openxmlformats.org/officeDocument/2006/relationships" xmlns:m="http://schemas.openxmlformats.org/officeDocument/2006/math" xmlns:v="urn:schemas-microsoft-com:vml" xmlns:wp14="http://schemas.microsoft.com/office/word/2010/wordprocessingDrawing" xmlns:wp="http://schemas.openxmlformats.org/drawingml/2006/wordprocessingDrawing" xmlns:w10="urn:schemas-microsoft-com:office:word" xmlns:w="http://schemas.openxmlformats.org/wordprocessingml/2006/main" xmlns:w14="http://schemas.microsoft.com/office/word/2010/wordml" xmlns:w15="http://schemas.microsoft.com/office/word/2012/wordml" xmlns:wpg="http://schemas.microsoft.com/office/word/2010/wordprocessingGroup" xmlns:wpi="http://schemas.microsoft.com/office/word/2010/wordprocessingInk" xmlns:wne="http://schemas.microsoft.com/office/word/2006/wordml" xmlns:wps="http://schemas.microsoft.com/office/word/2010/wordprocessingShape" mc:Ignorable="w14 w15 wp14">
   <w:body>
     <w:p>
       <w:pPr>
@@ -14,7 +14,7 @@
       <w:r>
         <w:rPr>
           <w:noProof/>
-          <w:lang w:val="fr-FR" w:eastAsia="fr-FR" w:bidi="ar-SA"/>
+          <w:lang w:val="fr-FR" w:eastAsia="ja-JP" w:bidi="ar-SA"/>
         </w:rPr>
         <w:drawing>
           <wp:inline distT="0" distB="0" distL="0" distR="0">
@@ -66,17 +66,15 @@
         <w:rPr>
           <w:rStyle w:val="StyleTitreLatin36ptCar"/>
         </w:rPr>
-        <w:t>Projet « </w:t>
-      </w:r>
+        <w:t xml:space="preserve">Projet </w:t>
+      </w:r>
+      <w:bookmarkStart w:id="0" w:name="_GoBack"/>
+      <w:bookmarkEnd w:id="0"/>
+      <w:proofErr w:type="spellStart"/>
       <w:r>
         <w:t>Galt</w:t>
       </w:r>
-      <w:r>
-        <w:rPr>
-          <w:rStyle w:val="StyleTitreLatin36ptCar"/>
-        </w:rPr>
-        <w:t> »</w:t>
-      </w:r>
+      <w:proofErr w:type="spellEnd"/>
     </w:p>
     <w:p>
       <w:pPr>
@@ -119,7 +117,7 @@
         <w:pStyle w:val="Version"/>
       </w:pPr>
       <w:r>
-        <w:t>Version 1.2</w:t>
+        <w:t>Version 1.3</w:t>
       </w:r>
     </w:p>
     <w:p>
@@ -130,10 +128,8 @@
         <w:rPr>
           <w:sz w:val="28"/>
         </w:rPr>
-        <w:t>22</w:t>
-      </w:r>
-      <w:bookmarkStart w:id="0" w:name="_GoBack"/>
-      <w:bookmarkEnd w:id="0"/>
+        <w:t>23</w:t>
+      </w:r>
       <w:r>
         <w:rPr>
           <w:sz w:val="28"/>
@@ -406,8 +402,17 @@
                 <w:rFonts w:ascii="Arial" w:hAnsi="Arial" w:cs="Arial"/>
                 <w:lang w:val="fr-FR"/>
               </w:rPr>
-              <w:t>Remplissage de toute les parties</w:t>
+              <w:t xml:space="preserve">Remplissage de </w:t>
             </w:r>
+            <w:proofErr w:type="gramStart"/>
+            <w:r>
+              <w:rPr>
+                <w:rFonts w:ascii="Arial" w:hAnsi="Arial" w:cs="Arial"/>
+                <w:lang w:val="fr-FR"/>
+              </w:rPr>
+              <w:t>toute les parties</w:t>
+            </w:r>
+            <w:proofErr w:type="gramEnd"/>
           </w:p>
         </w:tc>
         <w:tc>
@@ -727,6 +732,13 @@
                 <w:lang w:val="fr-FR"/>
               </w:rPr>
             </w:pPr>
+            <w:r>
+              <w:rPr>
+                <w:rFonts w:ascii="Arial" w:hAnsi="Arial" w:cs="Arial"/>
+                <w:lang w:val="fr-FR"/>
+              </w:rPr>
+              <w:t>23/10/16</w:t>
+            </w:r>
           </w:p>
         </w:tc>
         <w:tc>
@@ -752,6 +764,13 @@
                 <w:lang w:val="fr-FR"/>
               </w:rPr>
             </w:pPr>
+            <w:r>
+              <w:rPr>
+                <w:rFonts w:ascii="Arial" w:hAnsi="Arial" w:cs="Arial"/>
+                <w:lang w:val="fr-FR"/>
+              </w:rPr>
+              <w:t>1.3</w:t>
+            </w:r>
           </w:p>
         </w:tc>
         <w:tc>
@@ -777,6 +796,20 @@
                 <w:lang w:val="fr-FR"/>
               </w:rPr>
             </w:pPr>
+            <w:r>
+              <w:rPr>
+                <w:rFonts w:ascii="Arial" w:hAnsi="Arial" w:cs="Arial"/>
+                <w:lang w:val="fr-FR"/>
+              </w:rPr>
+              <w:t>Relecture</w:t>
+            </w:r>
+            <w:r>
+              <w:rPr>
+                <w:rFonts w:ascii="Arial" w:hAnsi="Arial" w:cs="Arial"/>
+                <w:lang w:val="fr-FR"/>
+              </w:rPr>
+              <w:t xml:space="preserve"> finale</w:t>
+            </w:r>
           </w:p>
         </w:tc>
         <w:tc>
@@ -802,6 +835,13 @@
                 <w:lang w:val="fr-FR"/>
               </w:rPr>
             </w:pPr>
+            <w:r>
+              <w:rPr>
+                <w:rFonts w:ascii="Arial" w:hAnsi="Arial" w:cs="Arial"/>
+                <w:lang w:val="fr-FR"/>
+              </w:rPr>
+              <w:t>Thibaud</w:t>
+            </w:r>
           </w:p>
         </w:tc>
       </w:tr>
@@ -831,8 +871,13 @@
       <w:pPr>
         <w:pStyle w:val="TM2"/>
         <w:tabs>
-          <w:tab w:val="right" w:leader="dot" w:pos="9072"/>
+          <w:tab w:val="right" w:leader="dot" w:pos="9062"/>
         </w:tabs>
+        <w:rPr>
+          <w:rFonts w:eastAsiaTheme="minorEastAsia"/>
+          <w:noProof/>
+          <w:lang w:eastAsia="ja-JP"/>
+        </w:rPr>
       </w:pPr>
       <w:r>
         <w:fldChar w:fldCharType="begin"/>
@@ -843,19 +888,61 @@
       <w:r>
         <w:fldChar w:fldCharType="separate"/>
       </w:r>
-      <w:hyperlink w:anchor="__RefHeading___Toc420_977760284">
+      <w:hyperlink w:anchor="_Toc465004540" w:history="1">
         <w:r>
           <w:rPr>
-            <w:webHidden/>
+            <w:rStyle w:val="Lienhypertexte"/>
+            <w:noProof/>
           </w:rPr>
           <w:t>Parties prenantes, rôles et coordonnées</w:t>
         </w:r>
         <w:r>
           <w:rPr>
+            <w:noProof/>
             <w:webHidden/>
           </w:rPr>
           <w:tab/>
+        </w:r>
+        <w:r>
+          <w:rPr>
+            <w:noProof/>
+            <w:webHidden/>
+          </w:rPr>
+          <w:fldChar w:fldCharType="begin"/>
+        </w:r>
+        <w:r>
+          <w:rPr>
+            <w:noProof/>
+            <w:webHidden/>
+          </w:rPr>
+          <w:instrText xml:space="preserve"> PAGEREF _Toc465004540 \h </w:instrText>
+        </w:r>
+        <w:r>
+          <w:rPr>
+            <w:noProof/>
+            <w:webHidden/>
+          </w:rPr>
+        </w:r>
+        <w:r>
+          <w:rPr>
+            <w:noProof/>
+            <w:webHidden/>
+          </w:rPr>
+          <w:fldChar w:fldCharType="separate"/>
+        </w:r>
+        <w:r>
+          <w:rPr>
+            <w:noProof/>
+            <w:webHidden/>
+          </w:rPr>
           <w:t>4</w:t>
+        </w:r>
+        <w:r>
+          <w:rPr>
+            <w:noProof/>
+            <w:webHidden/>
+          </w:rPr>
+          <w:fldChar w:fldCharType="end"/>
         </w:r>
       </w:hyperlink>
     </w:p>
@@ -863,22 +950,69 @@
       <w:pPr>
         <w:pStyle w:val="TM2"/>
         <w:tabs>
-          <w:tab w:val="right" w:leader="dot" w:pos="9072"/>
+          <w:tab w:val="right" w:leader="dot" w:pos="9062"/>
         </w:tabs>
-      </w:pPr>
-      <w:hyperlink w:anchor="__RefHeading___Toc422_977760284">
+        <w:rPr>
+          <w:rFonts w:eastAsiaTheme="minorEastAsia"/>
+          <w:noProof/>
+          <w:lang w:eastAsia="ja-JP"/>
+        </w:rPr>
+      </w:pPr>
+      <w:hyperlink w:anchor="_Toc465004541" w:history="1">
         <w:r>
           <w:rPr>
-            <w:webHidden/>
+            <w:rStyle w:val="Lienhypertexte"/>
+            <w:noProof/>
           </w:rPr>
           <w:t>Organigramme de synthèse</w:t>
         </w:r>
         <w:r>
           <w:rPr>
+            <w:noProof/>
             <w:webHidden/>
           </w:rPr>
           <w:tab/>
+        </w:r>
+        <w:r>
+          <w:rPr>
+            <w:noProof/>
+            <w:webHidden/>
+          </w:rPr>
+          <w:fldChar w:fldCharType="begin"/>
+        </w:r>
+        <w:r>
+          <w:rPr>
+            <w:noProof/>
+            <w:webHidden/>
+          </w:rPr>
+          <w:instrText xml:space="preserve"> PAGEREF _Toc465004541 \h </w:instrText>
+        </w:r>
+        <w:r>
+          <w:rPr>
+            <w:noProof/>
+            <w:webHidden/>
+          </w:rPr>
+        </w:r>
+        <w:r>
+          <w:rPr>
+            <w:noProof/>
+            <w:webHidden/>
+          </w:rPr>
+          <w:fldChar w:fldCharType="separate"/>
+        </w:r>
+        <w:r>
+          <w:rPr>
+            <w:noProof/>
+            <w:webHidden/>
+          </w:rPr>
           <w:t>4</w:t>
+        </w:r>
+        <w:r>
+          <w:rPr>
+            <w:noProof/>
+            <w:webHidden/>
+          </w:rPr>
+          <w:fldChar w:fldCharType="end"/>
         </w:r>
       </w:hyperlink>
     </w:p>
@@ -886,22 +1020,69 @@
       <w:pPr>
         <w:pStyle w:val="TM1"/>
         <w:tabs>
-          <w:tab w:val="right" w:leader="dot" w:pos="9072"/>
+          <w:tab w:val="right" w:leader="dot" w:pos="9062"/>
         </w:tabs>
-      </w:pPr>
-      <w:hyperlink w:anchor="__RefHeading___Toc424_977760284">
+        <w:rPr>
+          <w:rFonts w:eastAsiaTheme="minorEastAsia"/>
+          <w:noProof/>
+          <w:lang w:eastAsia="ja-JP"/>
+        </w:rPr>
+      </w:pPr>
+      <w:hyperlink w:anchor="_Toc465004542" w:history="1">
         <w:r>
           <w:rPr>
-            <w:webHidden/>
+            <w:rStyle w:val="Lienhypertexte"/>
+            <w:noProof/>
           </w:rPr>
           <w:t>Modalités de déroulement du projet</w:t>
         </w:r>
         <w:r>
           <w:rPr>
+            <w:noProof/>
             <w:webHidden/>
           </w:rPr>
           <w:tab/>
+        </w:r>
+        <w:r>
+          <w:rPr>
+            <w:noProof/>
+            <w:webHidden/>
+          </w:rPr>
+          <w:fldChar w:fldCharType="begin"/>
+        </w:r>
+        <w:r>
+          <w:rPr>
+            <w:noProof/>
+            <w:webHidden/>
+          </w:rPr>
+          <w:instrText xml:space="preserve"> PAGEREF _Toc465004542 \h </w:instrText>
+        </w:r>
+        <w:r>
+          <w:rPr>
+            <w:noProof/>
+            <w:webHidden/>
+          </w:rPr>
+        </w:r>
+        <w:r>
+          <w:rPr>
+            <w:noProof/>
+            <w:webHidden/>
+          </w:rPr>
+          <w:fldChar w:fldCharType="separate"/>
+        </w:r>
+        <w:r>
+          <w:rPr>
+            <w:noProof/>
+            <w:webHidden/>
+          </w:rPr>
           <w:t>5</w:t>
+        </w:r>
+        <w:r>
+          <w:rPr>
+            <w:noProof/>
+            <w:webHidden/>
+          </w:rPr>
+          <w:fldChar w:fldCharType="end"/>
         </w:r>
       </w:hyperlink>
     </w:p>
@@ -909,22 +1090,69 @@
       <w:pPr>
         <w:pStyle w:val="TM2"/>
         <w:tabs>
-          <w:tab w:val="right" w:leader="dot" w:pos="9072"/>
+          <w:tab w:val="right" w:leader="dot" w:pos="9062"/>
         </w:tabs>
-      </w:pPr>
-      <w:hyperlink w:anchor="__RefHeading___Toc426_977760284">
+        <w:rPr>
+          <w:rFonts w:eastAsiaTheme="minorEastAsia"/>
+          <w:noProof/>
+          <w:lang w:eastAsia="ja-JP"/>
+        </w:rPr>
+      </w:pPr>
+      <w:hyperlink w:anchor="_Toc465004543" w:history="1">
         <w:r>
           <w:rPr>
-            <w:webHidden/>
+            <w:rStyle w:val="Lienhypertexte"/>
+            <w:noProof/>
           </w:rPr>
           <w:t>Gestion du board agile</w:t>
         </w:r>
         <w:r>
           <w:rPr>
+            <w:noProof/>
             <w:webHidden/>
           </w:rPr>
           <w:tab/>
+        </w:r>
+        <w:r>
+          <w:rPr>
+            <w:noProof/>
+            <w:webHidden/>
+          </w:rPr>
+          <w:fldChar w:fldCharType="begin"/>
+        </w:r>
+        <w:r>
+          <w:rPr>
+            <w:noProof/>
+            <w:webHidden/>
+          </w:rPr>
+          <w:instrText xml:space="preserve"> PAGEREF _Toc465004543 \h </w:instrText>
+        </w:r>
+        <w:r>
+          <w:rPr>
+            <w:noProof/>
+            <w:webHidden/>
+          </w:rPr>
+        </w:r>
+        <w:r>
+          <w:rPr>
+            <w:noProof/>
+            <w:webHidden/>
+          </w:rPr>
+          <w:fldChar w:fldCharType="separate"/>
+        </w:r>
+        <w:r>
+          <w:rPr>
+            <w:noProof/>
+            <w:webHidden/>
+          </w:rPr>
           <w:t>5</w:t>
+        </w:r>
+        <w:r>
+          <w:rPr>
+            <w:noProof/>
+            <w:webHidden/>
+          </w:rPr>
+          <w:fldChar w:fldCharType="end"/>
         </w:r>
       </w:hyperlink>
     </w:p>
@@ -932,22 +1160,69 @@
       <w:pPr>
         <w:pStyle w:val="TM2"/>
         <w:tabs>
-          <w:tab w:val="right" w:leader="dot" w:pos="9072"/>
+          <w:tab w:val="right" w:leader="dot" w:pos="9062"/>
         </w:tabs>
-      </w:pPr>
-      <w:hyperlink w:anchor="__RefHeading___Toc428_977760284">
+        <w:rPr>
+          <w:rFonts w:eastAsiaTheme="minorEastAsia"/>
+          <w:noProof/>
+          <w:lang w:eastAsia="ja-JP"/>
+        </w:rPr>
+      </w:pPr>
+      <w:hyperlink w:anchor="_Toc465004544" w:history="1">
         <w:r>
           <w:rPr>
-            <w:webHidden/>
+            <w:rStyle w:val="Lienhypertexte"/>
+            <w:noProof/>
           </w:rPr>
           <w:t>Évaluation des charges et calendrier cible</w:t>
         </w:r>
         <w:r>
           <w:rPr>
+            <w:noProof/>
             <w:webHidden/>
           </w:rPr>
           <w:tab/>
+        </w:r>
+        <w:r>
+          <w:rPr>
+            <w:noProof/>
+            <w:webHidden/>
+          </w:rPr>
+          <w:fldChar w:fldCharType="begin"/>
+        </w:r>
+        <w:r>
+          <w:rPr>
+            <w:noProof/>
+            <w:webHidden/>
+          </w:rPr>
+          <w:instrText xml:space="preserve"> PAGEREF _Toc465004544 \h </w:instrText>
+        </w:r>
+        <w:r>
+          <w:rPr>
+            <w:noProof/>
+            <w:webHidden/>
+          </w:rPr>
+        </w:r>
+        <w:r>
+          <w:rPr>
+            <w:noProof/>
+            <w:webHidden/>
+          </w:rPr>
+          <w:fldChar w:fldCharType="separate"/>
+        </w:r>
+        <w:r>
+          <w:rPr>
+            <w:noProof/>
+            <w:webHidden/>
+          </w:rPr>
           <w:t>5</w:t>
+        </w:r>
+        <w:r>
+          <w:rPr>
+            <w:noProof/>
+            <w:webHidden/>
+          </w:rPr>
+          <w:fldChar w:fldCharType="end"/>
         </w:r>
       </w:hyperlink>
     </w:p>
@@ -955,22 +1230,69 @@
       <w:pPr>
         <w:pStyle w:val="TM2"/>
         <w:tabs>
-          <w:tab w:val="right" w:leader="dot" w:pos="9072"/>
+          <w:tab w:val="right" w:leader="dot" w:pos="9062"/>
         </w:tabs>
-      </w:pPr>
-      <w:hyperlink w:anchor="__RefHeading___Toc430_977760284">
+        <w:rPr>
+          <w:rFonts w:eastAsiaTheme="minorEastAsia"/>
+          <w:noProof/>
+          <w:lang w:eastAsia="ja-JP"/>
+        </w:rPr>
+      </w:pPr>
+      <w:hyperlink w:anchor="_Toc465004545" w:history="1">
         <w:r>
           <w:rPr>
-            <w:webHidden/>
+            <w:rStyle w:val="Lienhypertexte"/>
+            <w:noProof/>
           </w:rPr>
           <w:t>Planification initiale</w:t>
         </w:r>
         <w:r>
           <w:rPr>
+            <w:noProof/>
             <w:webHidden/>
           </w:rPr>
           <w:tab/>
+        </w:r>
+        <w:r>
+          <w:rPr>
+            <w:noProof/>
+            <w:webHidden/>
+          </w:rPr>
+          <w:fldChar w:fldCharType="begin"/>
+        </w:r>
+        <w:r>
+          <w:rPr>
+            <w:noProof/>
+            <w:webHidden/>
+          </w:rPr>
+          <w:instrText xml:space="preserve"> PAGEREF _Toc465004545 \h </w:instrText>
+        </w:r>
+        <w:r>
+          <w:rPr>
+            <w:noProof/>
+            <w:webHidden/>
+          </w:rPr>
+        </w:r>
+        <w:r>
+          <w:rPr>
+            <w:noProof/>
+            <w:webHidden/>
+          </w:rPr>
+          <w:fldChar w:fldCharType="separate"/>
+        </w:r>
+        <w:r>
+          <w:rPr>
+            <w:noProof/>
+            <w:webHidden/>
+          </w:rPr>
           <w:t>6</w:t>
+        </w:r>
+        <w:r>
+          <w:rPr>
+            <w:noProof/>
+            <w:webHidden/>
+          </w:rPr>
+          <w:fldChar w:fldCharType="end"/>
         </w:r>
       </w:hyperlink>
     </w:p>
@@ -978,22 +1300,69 @@
       <w:pPr>
         <w:pStyle w:val="TM2"/>
         <w:tabs>
-          <w:tab w:val="right" w:leader="dot" w:pos="9072"/>
+          <w:tab w:val="right" w:leader="dot" w:pos="9062"/>
         </w:tabs>
-      </w:pPr>
-      <w:hyperlink w:anchor="__RefHeading___Toc432_977760284">
+        <w:rPr>
+          <w:rFonts w:eastAsiaTheme="minorEastAsia"/>
+          <w:noProof/>
+          <w:lang w:eastAsia="ja-JP"/>
+        </w:rPr>
+      </w:pPr>
+      <w:hyperlink w:anchor="_Toc465004546" w:history="1">
         <w:r>
           <w:rPr>
-            <w:webHidden/>
+            <w:rStyle w:val="Lienhypertexte"/>
+            <w:noProof/>
           </w:rPr>
           <w:t>Gestion du reporting</w:t>
         </w:r>
         <w:r>
           <w:rPr>
+            <w:noProof/>
             <w:webHidden/>
           </w:rPr>
           <w:tab/>
+        </w:r>
+        <w:r>
+          <w:rPr>
+            <w:noProof/>
+            <w:webHidden/>
+          </w:rPr>
+          <w:fldChar w:fldCharType="begin"/>
+        </w:r>
+        <w:r>
+          <w:rPr>
+            <w:noProof/>
+            <w:webHidden/>
+          </w:rPr>
+          <w:instrText xml:space="preserve"> PAGEREF _Toc465004546 \h </w:instrText>
+        </w:r>
+        <w:r>
+          <w:rPr>
+            <w:noProof/>
+            <w:webHidden/>
+          </w:rPr>
+        </w:r>
+        <w:r>
+          <w:rPr>
+            <w:noProof/>
+            <w:webHidden/>
+          </w:rPr>
+          <w:fldChar w:fldCharType="separate"/>
+        </w:r>
+        <w:r>
+          <w:rPr>
+            <w:noProof/>
+            <w:webHidden/>
+          </w:rPr>
           <w:t>6</w:t>
+        </w:r>
+        <w:r>
+          <w:rPr>
+            <w:noProof/>
+            <w:webHidden/>
+          </w:rPr>
+          <w:fldChar w:fldCharType="end"/>
         </w:r>
       </w:hyperlink>
     </w:p>
@@ -1001,22 +1370,69 @@
       <w:pPr>
         <w:pStyle w:val="TM2"/>
         <w:tabs>
-          <w:tab w:val="right" w:leader="dot" w:pos="9072"/>
+          <w:tab w:val="right" w:leader="dot" w:pos="9062"/>
         </w:tabs>
-      </w:pPr>
-      <w:hyperlink w:anchor="__RefHeading___Toc434_977760284">
+        <w:rPr>
+          <w:rFonts w:eastAsiaTheme="minorEastAsia"/>
+          <w:noProof/>
+          <w:lang w:eastAsia="ja-JP"/>
+        </w:rPr>
+      </w:pPr>
+      <w:hyperlink w:anchor="_Toc465004547" w:history="1">
         <w:r>
           <w:rPr>
-            <w:webHidden/>
+            <w:rStyle w:val="Lienhypertexte"/>
+            <w:noProof/>
           </w:rPr>
           <w:t>Gestion des relations avec les parties prenantes</w:t>
         </w:r>
         <w:r>
           <w:rPr>
+            <w:noProof/>
             <w:webHidden/>
           </w:rPr>
           <w:tab/>
+        </w:r>
+        <w:r>
+          <w:rPr>
+            <w:noProof/>
+            <w:webHidden/>
+          </w:rPr>
+          <w:fldChar w:fldCharType="begin"/>
+        </w:r>
+        <w:r>
+          <w:rPr>
+            <w:noProof/>
+            <w:webHidden/>
+          </w:rPr>
+          <w:instrText xml:space="preserve"> PAGEREF _Toc465004547 \h </w:instrText>
+        </w:r>
+        <w:r>
+          <w:rPr>
+            <w:noProof/>
+            <w:webHidden/>
+          </w:rPr>
+        </w:r>
+        <w:r>
+          <w:rPr>
+            <w:noProof/>
+            <w:webHidden/>
+          </w:rPr>
+          <w:fldChar w:fldCharType="separate"/>
+        </w:r>
+        <w:r>
+          <w:rPr>
+            <w:noProof/>
+            <w:webHidden/>
+          </w:rPr>
           <w:t>6</w:t>
+        </w:r>
+        <w:r>
+          <w:rPr>
+            <w:noProof/>
+            <w:webHidden/>
+          </w:rPr>
+          <w:fldChar w:fldCharType="end"/>
         </w:r>
       </w:hyperlink>
     </w:p>
@@ -1024,22 +1440,69 @@
       <w:pPr>
         <w:pStyle w:val="TM2"/>
         <w:tabs>
-          <w:tab w:val="right" w:leader="dot" w:pos="9072"/>
+          <w:tab w:val="right" w:leader="dot" w:pos="9062"/>
         </w:tabs>
-      </w:pPr>
-      <w:hyperlink w:anchor="__RefHeading___Toc436_977760284">
+        <w:rPr>
+          <w:rFonts w:eastAsiaTheme="minorEastAsia"/>
+          <w:noProof/>
+          <w:lang w:eastAsia="ja-JP"/>
+        </w:rPr>
+      </w:pPr>
+      <w:hyperlink w:anchor="_Toc465004548" w:history="1">
         <w:r>
           <w:rPr>
-            <w:webHidden/>
+            <w:rStyle w:val="Lienhypertexte"/>
+            <w:noProof/>
           </w:rPr>
           <w:t>Gestion de la documentation</w:t>
         </w:r>
         <w:r>
           <w:rPr>
+            <w:noProof/>
             <w:webHidden/>
           </w:rPr>
           <w:tab/>
+        </w:r>
+        <w:r>
+          <w:rPr>
+            <w:noProof/>
+            <w:webHidden/>
+          </w:rPr>
+          <w:fldChar w:fldCharType="begin"/>
+        </w:r>
+        <w:r>
+          <w:rPr>
+            <w:noProof/>
+            <w:webHidden/>
+          </w:rPr>
+          <w:instrText xml:space="preserve"> PAGEREF _Toc465004548 \h </w:instrText>
+        </w:r>
+        <w:r>
+          <w:rPr>
+            <w:noProof/>
+            <w:webHidden/>
+          </w:rPr>
+        </w:r>
+        <w:r>
+          <w:rPr>
+            <w:noProof/>
+            <w:webHidden/>
+          </w:rPr>
+          <w:fldChar w:fldCharType="separate"/>
+        </w:r>
+        <w:r>
+          <w:rPr>
+            <w:noProof/>
+            <w:webHidden/>
+          </w:rPr>
           <w:t>7</w:t>
+        </w:r>
+        <w:r>
+          <w:rPr>
+            <w:noProof/>
+            <w:webHidden/>
+          </w:rPr>
+          <w:fldChar w:fldCharType="end"/>
         </w:r>
       </w:hyperlink>
     </w:p>
@@ -1047,22 +1510,69 @@
       <w:pPr>
         <w:pStyle w:val="TM2"/>
         <w:tabs>
-          <w:tab w:val="right" w:leader="dot" w:pos="9072"/>
+          <w:tab w:val="right" w:leader="dot" w:pos="9062"/>
         </w:tabs>
-      </w:pPr>
-      <w:hyperlink w:anchor="__RefHeading___Toc438_977760284">
+        <w:rPr>
+          <w:rFonts w:eastAsiaTheme="minorEastAsia"/>
+          <w:noProof/>
+          <w:lang w:eastAsia="ja-JP"/>
+        </w:rPr>
+      </w:pPr>
+      <w:hyperlink w:anchor="_Toc465004549" w:history="1">
         <w:r>
           <w:rPr>
-            <w:webHidden/>
+            <w:rStyle w:val="Lienhypertexte"/>
+            <w:noProof/>
           </w:rPr>
           <w:t>Description des livrables</w:t>
         </w:r>
         <w:r>
           <w:rPr>
+            <w:noProof/>
             <w:webHidden/>
           </w:rPr>
           <w:tab/>
+        </w:r>
+        <w:r>
+          <w:rPr>
+            <w:noProof/>
+            <w:webHidden/>
+          </w:rPr>
+          <w:fldChar w:fldCharType="begin"/>
+        </w:r>
+        <w:r>
+          <w:rPr>
+            <w:noProof/>
+            <w:webHidden/>
+          </w:rPr>
+          <w:instrText xml:space="preserve"> PAGEREF _Toc465004549 \h </w:instrText>
+        </w:r>
+        <w:r>
+          <w:rPr>
+            <w:noProof/>
+            <w:webHidden/>
+          </w:rPr>
+        </w:r>
+        <w:r>
+          <w:rPr>
+            <w:noProof/>
+            <w:webHidden/>
+          </w:rPr>
+          <w:fldChar w:fldCharType="separate"/>
+        </w:r>
+        <w:r>
+          <w:rPr>
+            <w:noProof/>
+            <w:webHidden/>
+          </w:rPr>
           <w:t>7</w:t>
+        </w:r>
+        <w:r>
+          <w:rPr>
+            <w:noProof/>
+            <w:webHidden/>
+          </w:rPr>
+          <w:fldChar w:fldCharType="end"/>
         </w:r>
       </w:hyperlink>
     </w:p>
@@ -1070,48 +1580,103 @@
       <w:pPr>
         <w:pStyle w:val="TM2"/>
         <w:tabs>
-          <w:tab w:val="right" w:leader="dot" w:pos="9072"/>
+          <w:tab w:val="right" w:leader="dot" w:pos="9062"/>
         </w:tabs>
-      </w:pPr>
-      <w:hyperlink w:anchor="__RefHeading___Toc440_977760284">
+        <w:rPr>
+          <w:rFonts w:eastAsiaTheme="minorEastAsia"/>
+          <w:noProof/>
+          <w:lang w:eastAsia="ja-JP"/>
+        </w:rPr>
+      </w:pPr>
+      <w:hyperlink w:anchor="_Toc465004550" w:history="1">
         <w:r>
           <w:rPr>
-            <w:webHidden/>
+            <w:rStyle w:val="Lienhypertexte"/>
+            <w:noProof/>
           </w:rPr>
           <w:t>Règles de validation</w:t>
         </w:r>
         <w:r>
           <w:rPr>
+            <w:noProof/>
             <w:webHidden/>
           </w:rPr>
           <w:tab/>
+        </w:r>
+        <w:r>
+          <w:rPr>
+            <w:noProof/>
+            <w:webHidden/>
+          </w:rPr>
+          <w:fldChar w:fldCharType="begin"/>
+        </w:r>
+        <w:r>
+          <w:rPr>
+            <w:noProof/>
+            <w:webHidden/>
+          </w:rPr>
+          <w:instrText xml:space="preserve"> PAGEREF _Toc465004550 \h </w:instrText>
+        </w:r>
+        <w:r>
+          <w:rPr>
+            <w:noProof/>
+            <w:webHidden/>
+          </w:rPr>
+        </w:r>
+        <w:r>
+          <w:rPr>
+            <w:noProof/>
+            <w:webHidden/>
+          </w:rPr>
+          <w:fldChar w:fldCharType="separate"/>
+        </w:r>
+        <w:r>
+          <w:rPr>
+            <w:noProof/>
+            <w:webHidden/>
+          </w:rPr>
           <w:t>7</w:t>
         </w:r>
+        <w:r>
+          <w:rPr>
+            <w:noProof/>
+            <w:webHidden/>
+          </w:rPr>
+          <w:fldChar w:fldCharType="end"/>
+        </w:r>
       </w:hyperlink>
-      <w:r>
-        <w:fldChar w:fldCharType="end"/>
-      </w:r>
     </w:p>
     <w:p>
       <w:pPr>
-        <w:pStyle w:val="Titre2"/>
-      </w:pPr>
-      <w:r>
-        <w:br w:type="page"/>
+        <w:pStyle w:val="TM2"/>
+        <w:tabs>
+          <w:tab w:val="right" w:leader="dot" w:pos="9072"/>
+        </w:tabs>
+      </w:pPr>
+      <w:r>
+        <w:fldChar w:fldCharType="end"/>
       </w:r>
     </w:p>
     <w:p>
       <w:pPr>
         <w:pStyle w:val="Titre2"/>
       </w:pPr>
-      <w:bookmarkStart w:id="1" w:name="__RefHeading___Toc420_977760284"/>
-      <w:bookmarkStart w:id="2" w:name="_Toc415564781"/>
+      <w:r>
+        <w:br w:type="page"/>
+      </w:r>
+    </w:p>
+    <w:p>
+      <w:pPr>
+        <w:pStyle w:val="Titre2"/>
+      </w:pPr>
+      <w:bookmarkStart w:id="1" w:name="_Toc415564781"/>
+      <w:bookmarkStart w:id="2" w:name="_Toc465004540"/>
       <w:bookmarkEnd w:id="1"/>
-      <w:bookmarkEnd w:id="2"/>
       <w:r>
         <w:lastRenderedPageBreak/>
         <w:t>Parties prenantes, rôles et coordonnées</w:t>
       </w:r>
+      <w:bookmarkEnd w:id="2"/>
     </w:p>
     <w:p/>
     <w:tbl>
@@ -1540,8 +2105,16 @@
               <w:rPr>
                 <w:bCs w:val="0"/>
               </w:rPr>
-              <w:t>Guillaume Danguin</w:t>
+              <w:t xml:space="preserve">Guillaume </w:t>
             </w:r>
+            <w:proofErr w:type="spellStart"/>
+            <w:r>
+              <w:rPr>
+                <w:bCs w:val="0"/>
+              </w:rPr>
+              <w:t>Danguin</w:t>
+            </w:r>
+            <w:proofErr w:type="spellEnd"/>
           </w:p>
         </w:tc>
         <w:tc>
@@ -1675,12 +2248,14 @@
                 <w:bCs w:val="0"/>
               </w:rPr>
             </w:pPr>
+            <w:proofErr w:type="spellStart"/>
             <w:r>
               <w:rPr>
                 <w:bCs w:val="0"/>
               </w:rPr>
               <w:t>Stéfani</w:t>
             </w:r>
+            <w:proofErr w:type="spellEnd"/>
           </w:p>
         </w:tc>
         <w:tc>
@@ -1807,8 +2382,16 @@
               <w:rPr>
                 <w:bCs w:val="0"/>
               </w:rPr>
-              <w:t>Antoine Raquillet</w:t>
+              <w:t xml:space="preserve">Antoine </w:t>
             </w:r>
+            <w:proofErr w:type="spellStart"/>
+            <w:r>
+              <w:rPr>
+                <w:bCs w:val="0"/>
+              </w:rPr>
+              <w:t>Raquillet</w:t>
+            </w:r>
+            <w:proofErr w:type="spellEnd"/>
           </w:p>
         </w:tc>
         <w:tc>
@@ -1882,7 +2465,13 @@
               <w:rPr>
                 <w:bCs/>
               </w:rPr>
-              <w:t>Enseignent suiveur</w:t>
+              <w:t>Enseigna</w:t>
+            </w:r>
+            <w:r>
+              <w:rPr>
+                <w:bCs/>
+              </w:rPr>
+              <w:t>nt suiveur</w:t>
             </w:r>
           </w:p>
         </w:tc>
@@ -1902,6 +2491,9 @@
             <w:r>
               <w:t>Aide à la conduite du projet</w:t>
             </w:r>
+            <w:r>
+              <w:t xml:space="preserve"> et</w:t>
+            </w:r>
           </w:p>
           <w:p>
             <w:pPr>
@@ -1913,7 +2505,10 @@
               </w:rPr>
             </w:pPr>
             <w:r>
-              <w:t>Conseils techniques</w:t>
+              <w:t>c</w:t>
+            </w:r>
+            <w:r>
+              <w:t>onseils techniques</w:t>
             </w:r>
           </w:p>
         </w:tc>
@@ -2027,7 +2622,13 @@
               <w:rPr>
                 <w:bCs/>
               </w:rPr>
-              <w:t>Enseignent suiveur</w:t>
+              <w:t>Enseigna</w:t>
+            </w:r>
+            <w:r>
+              <w:rPr>
+                <w:bCs/>
+              </w:rPr>
+              <w:t>nt suiveur</w:t>
             </w:r>
           </w:p>
         </w:tc>
@@ -2048,6 +2649,9 @@
             <w:r>
               <w:t>Aide à la conduite du projet</w:t>
             </w:r>
+            <w:r>
+              <w:t xml:space="preserve"> et</w:t>
+            </w:r>
           </w:p>
           <w:p>
             <w:pPr>
@@ -2059,7 +2663,10 @@
               </w:rPr>
             </w:pPr>
             <w:r>
-              <w:t>Conseils techniques</w:t>
+              <w:t>c</w:t>
+            </w:r>
+            <w:r>
+              <w:t>onseils techniques</w:t>
             </w:r>
           </w:p>
         </w:tc>
@@ -2070,20 +2677,20 @@
       <w:pPr>
         <w:pStyle w:val="Titre2"/>
       </w:pPr>
-      <w:bookmarkStart w:id="3" w:name="__RefHeading___Toc422_977760284"/>
-      <w:bookmarkStart w:id="4" w:name="_Toc415564782"/>
+      <w:bookmarkStart w:id="3" w:name="_Toc415564782"/>
+      <w:bookmarkStart w:id="4" w:name="_Toc465004541"/>
       <w:bookmarkEnd w:id="3"/>
+      <w:r>
+        <w:t>Organigramme de synthèse</w:t>
+      </w:r>
       <w:bookmarkEnd w:id="4"/>
-      <w:r>
-        <w:t>Organigramme de synthèse</w:t>
-      </w:r>
     </w:p>
     <w:p/>
     <w:p>
       <w:r>
         <w:rPr>
           <w:noProof/>
-          <w:lang w:eastAsia="fr-FR"/>
+          <w:lang w:eastAsia="ja-JP"/>
         </w:rPr>
         <w:drawing>
           <wp:inline distT="0" distB="0" distL="0" distR="0" wp14:anchorId="46442DA7">
@@ -2104,13 +2711,13 @@
       <w:pPr>
         <w:pStyle w:val="Titre1"/>
       </w:pPr>
-      <w:bookmarkStart w:id="5" w:name="__RefHeading___Toc424_977760284"/>
-      <w:bookmarkStart w:id="6" w:name="_Toc415564783"/>
-      <w:bookmarkEnd w:id="5"/>
+      <w:bookmarkStart w:id="5" w:name="_Toc415564783"/>
+      <w:bookmarkStart w:id="6" w:name="_Toc465004542"/>
       <w:r>
         <w:lastRenderedPageBreak/>
         <w:t>Modalités de déroulement du projet</w:t>
       </w:r>
+      <w:bookmarkEnd w:id="5"/>
       <w:bookmarkEnd w:id="6"/>
       <w:r>
         <w:t xml:space="preserve"> </w:t>
@@ -2120,21 +2727,21 @@
       <w:pPr>
         <w:pStyle w:val="Titre2"/>
       </w:pPr>
-      <w:bookmarkStart w:id="7" w:name="__RefHeading___Toc426_977760284"/>
-      <w:bookmarkStart w:id="8" w:name="_Toc415564784"/>
+      <w:bookmarkStart w:id="7" w:name="_Toc415564784"/>
+      <w:bookmarkStart w:id="8" w:name="_Toc465004543"/>
       <w:bookmarkEnd w:id="7"/>
+      <w:r>
+        <w:t xml:space="preserve">Gestion du </w:t>
+      </w:r>
+      <w:proofErr w:type="spellStart"/>
+      <w:r>
+        <w:t>board</w:t>
+      </w:r>
+      <w:proofErr w:type="spellEnd"/>
+      <w:r>
+        <w:t xml:space="preserve"> agile</w:t>
+      </w:r>
       <w:bookmarkEnd w:id="8"/>
-      <w:r>
-        <w:t xml:space="preserve">Gestion du </w:t>
-      </w:r>
-      <w:proofErr w:type="spellStart"/>
-      <w:r>
-        <w:t>board</w:t>
-      </w:r>
-      <w:proofErr w:type="spellEnd"/>
-      <w:r>
-        <w:t xml:space="preserve"> agile</w:t>
-      </w:r>
     </w:p>
     <w:p/>
     <w:p>
@@ -2154,7 +2761,15 @@
       </w:r>
       <w:proofErr w:type="spellEnd"/>
       <w:r>
-        <w:t xml:space="preserve"> Trello est à cette adresse : </w:t>
+        <w:t xml:space="preserve"> </w:t>
+      </w:r>
+      <w:proofErr w:type="spellStart"/>
+      <w:r>
+        <w:t>Trello</w:t>
+      </w:r>
+      <w:proofErr w:type="spellEnd"/>
+      <w:r>
+        <w:t xml:space="preserve"> est à cette adresse : </w:t>
       </w:r>
       <w:hyperlink r:id="rId15">
         <w:r>
@@ -2241,7 +2856,16 @@
         </w:numPr>
       </w:pPr>
       <w:r>
-        <w:t>A faire au niveau micro : Tâche des jours/semaines à venir</w:t>
+        <w:t>A faire au niveau micro : Tâche</w:t>
+      </w:r>
+      <w:r>
+        <w:t>s</w:t>
+      </w:r>
+      <w:r>
+        <w:t xml:space="preserve"> </w:t>
+      </w:r>
+      <w:r>
+        <w:t>de l’itération actuelle</w:t>
       </w:r>
     </w:p>
     <w:p>
@@ -2253,24 +2877,14 @@
         </w:numPr>
       </w:pPr>
       <w:r>
-        <w:t xml:space="preserve">En </w:t>
-      </w:r>
-      <w:proofErr w:type="gramStart"/>
-      <w:r>
-        <w:t>cours:</w:t>
-      </w:r>
-      <w:proofErr w:type="gramEnd"/>
-      <w:r>
-        <w:t xml:space="preserve"> Tâches en cours d</w:t>
+        <w:t>En cours: Tâches en cours d</w:t>
       </w:r>
       <w:r>
         <w:t xml:space="preserve">e </w:t>
       </w:r>
-      <w:proofErr w:type="spellStart"/>
-      <w:r>
-        <w:t>dévellopement</w:t>
-      </w:r>
-      <w:proofErr w:type="spellEnd"/>
+      <w:r>
+        <w:t>développement</w:t>
+      </w:r>
       <w:r>
         <w:t xml:space="preserve"> </w:t>
       </w:r>
@@ -2287,21 +2901,19 @@
         <w:t>En</w:t>
       </w:r>
       <w:r>
+        <w:t xml:space="preserve"> test</w:t>
+      </w:r>
+      <w:r>
+        <w:t>: Tâches</w:t>
+      </w:r>
+      <w:r>
         <w:t xml:space="preserve"> </w:t>
       </w:r>
-      <w:proofErr w:type="gramStart"/>
-      <w:r>
-        <w:t>test</w:t>
-      </w:r>
-      <w:r>
-        <w:t>:</w:t>
-      </w:r>
-      <w:proofErr w:type="gramEnd"/>
-      <w:r>
-        <w:t xml:space="preserve"> Tâches en </w:t>
-      </w:r>
-      <w:r>
-        <w:t>fini avec des test à effectuer et quelques corrections</w:t>
+      <w:r>
+        <w:t xml:space="preserve">fini avec des </w:t>
+      </w:r>
+      <w:r>
+        <w:t>tests et vérification à effectuer</w:t>
       </w:r>
     </w:p>
     <w:p>
@@ -2313,7 +2925,16 @@
         </w:numPr>
       </w:pPr>
       <w:r>
-        <w:t>Terminé (et testé) : La tâche a été fini et vérifié/testé</w:t>
+        <w:t xml:space="preserve">Terminé (et </w:t>
+      </w:r>
+      <w:r>
+        <w:t>testé) : La tâche est finie, vérifiée et t</w:t>
+      </w:r>
+      <w:r>
+        <w:t>esté</w:t>
+      </w:r>
+      <w:r>
+        <w:t>e</w:t>
       </w:r>
     </w:p>
     <w:p>
@@ -2344,15 +2965,15 @@
       <w:pPr>
         <w:pStyle w:val="Titre2"/>
       </w:pPr>
-      <w:bookmarkStart w:id="10" w:name="__RefHeading___Toc428_977760284"/>
+      <w:bookmarkStart w:id="10" w:name="_Toc465004544"/>
+      <w:r>
+        <w:t>Évaluation</w:t>
+      </w:r>
+      <w:bookmarkEnd w:id="9"/>
+      <w:r>
+        <w:t xml:space="preserve"> des charges et calendrier cible</w:t>
+      </w:r>
       <w:bookmarkEnd w:id="10"/>
-      <w:r>
-        <w:t>Évaluation</w:t>
-      </w:r>
-      <w:bookmarkEnd w:id="9"/>
-      <w:r>
-        <w:t xml:space="preserve"> des charges et calendrier cible</w:t>
-      </w:r>
     </w:p>
     <w:p/>
     <w:p>
@@ -2438,13 +3059,13 @@
       <w:pPr>
         <w:pStyle w:val="Titre2"/>
       </w:pPr>
-      <w:bookmarkStart w:id="11" w:name="__RefHeading___Toc430_977760284"/>
-      <w:bookmarkStart w:id="12" w:name="_Toc415564786"/>
+      <w:bookmarkStart w:id="11" w:name="_Toc415564786"/>
+      <w:bookmarkStart w:id="12" w:name="_Toc465004545"/>
       <w:bookmarkEnd w:id="11"/>
+      <w:r>
+        <w:t>Planification initiale</w:t>
+      </w:r>
       <w:bookmarkEnd w:id="12"/>
-      <w:r>
-        <w:t>Planification initiale</w:t>
-      </w:r>
     </w:p>
     <w:p/>
     <w:p>
@@ -2461,10 +3082,30 @@
         </w:numPr>
       </w:pPr>
       <w:r>
-        <w:t xml:space="preserve">Création de la chaîne de build qui sera mise à jour </w:t>
+        <w:t xml:space="preserve">Création de la chaîne de </w:t>
+      </w:r>
+      <w:proofErr w:type="spellStart"/>
+      <w:r>
+        <w:t>build</w:t>
+      </w:r>
+      <w:proofErr w:type="spellEnd"/>
+      <w:r>
+        <w:t xml:space="preserve"> comportant la compilation, le lancement des tests unitaires</w:t>
+      </w:r>
+      <w:r>
+        <w:t xml:space="preserve"> </w:t>
+      </w:r>
+      <w:r>
+        <w:t>et la quantité de code couvert par des tests. Elle</w:t>
+      </w:r>
+      <w:r>
+        <w:t xml:space="preserve"> sera mise à jour </w:t>
       </w:r>
       <w:r>
         <w:t>tout au long du projet</w:t>
+      </w:r>
+      <w:r>
+        <w:t>.</w:t>
       </w:r>
     </w:p>
     <w:p>
@@ -2562,13 +3203,18 @@
       <w:pPr>
         <w:pStyle w:val="Titre2"/>
       </w:pPr>
-      <w:bookmarkStart w:id="13" w:name="__RefHeading___Toc432_977760284"/>
-      <w:bookmarkStart w:id="14" w:name="_Toc415564787"/>
+      <w:bookmarkStart w:id="13" w:name="_Toc415564787"/>
+      <w:bookmarkStart w:id="14" w:name="_Toc465004546"/>
       <w:bookmarkEnd w:id="13"/>
+      <w:r>
+        <w:t xml:space="preserve">Gestion du </w:t>
+      </w:r>
+      <w:proofErr w:type="spellStart"/>
+      <w:r>
+        <w:t>reporting</w:t>
+      </w:r>
       <w:bookmarkEnd w:id="14"/>
-      <w:r>
-        <w:t>Gestion du reporting</w:t>
-      </w:r>
+      <w:proofErr w:type="spellEnd"/>
     </w:p>
     <w:p/>
     <w:p>
@@ -2604,7 +3250,15 @@
         </w:rPr>
       </w:pPr>
       <w:r>
-        <w:t>Le reporting des membres de l’équipe au chef d’équipe se fera de vive voix ou par Skype à chaque accomplissement de tâche.</w:t>
+        <w:t xml:space="preserve">Le </w:t>
+      </w:r>
+      <w:proofErr w:type="spellStart"/>
+      <w:r>
+        <w:t>reporting</w:t>
+      </w:r>
+      <w:proofErr w:type="spellEnd"/>
+      <w:r>
+        <w:t xml:space="preserve"> des membres de l’équipe au chef d’équipe se fera de vive voix ou par Skype à chaque accomplissement de tâche.</w:t>
       </w:r>
     </w:p>
     <w:p>
@@ -2616,10 +3270,9 @@
           <w:bCs/>
         </w:rPr>
       </w:pPr>
-      <w:bookmarkStart w:id="15" w:name="__RefHeading___Toc434_977760284"/>
-      <w:bookmarkStart w:id="16" w:name="_Toc415564788"/>
+      <w:bookmarkStart w:id="15" w:name="_Toc415564788"/>
+      <w:bookmarkStart w:id="16" w:name="_Toc465004547"/>
       <w:bookmarkEnd w:id="15"/>
-      <w:bookmarkEnd w:id="16"/>
       <w:r>
         <w:rPr>
           <w:rStyle w:val="Titre3Car"/>
@@ -2628,6 +3281,7 @@
         </w:rPr>
         <w:t>Gestion des relations avec les parties prenantes</w:t>
       </w:r>
+      <w:bookmarkEnd w:id="16"/>
     </w:p>
     <w:p>
       <w:pPr>
@@ -2662,7 +3316,15 @@
         <w:spacing w:after="0" w:line="240" w:lineRule="auto"/>
       </w:pPr>
       <w:r>
-        <w:t>Le chef de projet préparera les réunions qui seront animées par tous les membres de l’équipe. L’attribution des tâches sera faite sur Trello.</w:t>
+        <w:t xml:space="preserve">Le chef de projet préparera les réunions qui seront animées par tous les membres de l’équipe. L’attribution des tâches sera faite sur </w:t>
+      </w:r>
+      <w:proofErr w:type="spellStart"/>
+      <w:r>
+        <w:t>Trello</w:t>
+      </w:r>
+      <w:proofErr w:type="spellEnd"/>
+      <w:r>
+        <w:t>.</w:t>
       </w:r>
     </w:p>
     <w:p>
@@ -2677,11 +3339,9 @@
       <w:r>
         <w:t xml:space="preserve">Si l’avancement du projet satisfait toute l’équipe, une communication à la communauté .NET sera mise en œuvre. Si le projet est fini et correctement utilisable, une mise en ligne sera </w:t>
       </w:r>
-      <w:proofErr w:type="spellStart"/>
-      <w:r>
-        <w:t>envasigé</w:t>
-      </w:r>
-      <w:proofErr w:type="spellEnd"/>
+      <w:r>
+        <w:t>envisagé</w:t>
+      </w:r>
       <w:r>
         <w:t>.</w:t>
       </w:r>
@@ -2706,10 +3366,9 @@
           <w:bCs/>
         </w:rPr>
       </w:pPr>
-      <w:bookmarkStart w:id="17" w:name="__RefHeading___Toc436_977760284"/>
-      <w:bookmarkStart w:id="18" w:name="_Toc415564789"/>
+      <w:bookmarkStart w:id="17" w:name="_Toc415564789"/>
+      <w:bookmarkStart w:id="18" w:name="_Toc465004548"/>
       <w:bookmarkEnd w:id="17"/>
-      <w:bookmarkEnd w:id="18"/>
       <w:r>
         <w:rPr>
           <w:rStyle w:val="Titre3Car"/>
@@ -2718,6 +3377,7 @@
         </w:rPr>
         <w:t>Gestion de la documentation</w:t>
       </w:r>
+      <w:bookmarkEnd w:id="18"/>
     </w:p>
     <w:p/>
     <w:p>
@@ -2822,7 +3482,7 @@
         <w:t>e</w:t>
       </w:r>
       <w:r>
-        <w:t>pot</w:t>
+        <w:t>pository</w:t>
       </w:r>
       <w:proofErr w:type="spellEnd"/>
       <w:r>
@@ -2844,13 +3504,13 @@
       <w:pPr>
         <w:pStyle w:val="Titre2"/>
       </w:pPr>
-      <w:bookmarkStart w:id="19" w:name="__RefHeading___Toc438_977760284"/>
-      <w:bookmarkStart w:id="20" w:name="_Toc415564790"/>
+      <w:bookmarkStart w:id="19" w:name="_Toc415564790"/>
+      <w:bookmarkStart w:id="20" w:name="_Toc465004549"/>
       <w:bookmarkEnd w:id="19"/>
+      <w:r>
+        <w:t>Description des livrables</w:t>
+      </w:r>
       <w:bookmarkEnd w:id="20"/>
-      <w:r>
-        <w:t>Description des livrables</w:t>
-      </w:r>
     </w:p>
     <w:p/>
     <w:p>
@@ -2867,13 +3527,13 @@
           <w:bCs/>
         </w:rPr>
       </w:pPr>
-      <w:bookmarkStart w:id="21" w:name="__RefHeading___Toc440_977760284"/>
-      <w:bookmarkStart w:id="22" w:name="_Toc415564791"/>
+      <w:bookmarkStart w:id="21" w:name="_Toc415564791"/>
+      <w:bookmarkStart w:id="22" w:name="_Toc465004550"/>
       <w:bookmarkEnd w:id="21"/>
+      <w:r>
+        <w:t>Règles de validation</w:t>
+      </w:r>
       <w:bookmarkEnd w:id="22"/>
-      <w:r>
-        <w:t>Règles de validation</w:t>
-      </w:r>
     </w:p>
     <w:p>
       <w:pPr>
@@ -2922,7 +3582,7 @@
 </file>
 
 <file path=word/endnotes.xml><?xml version="1.0" encoding="utf-8"?>
-<w:endnotes xmlns:wpc="http://schemas.microsoft.com/office/word/2010/wordprocessingCanvas" xmlns:cx="http://schemas.microsoft.com/office/drawing/2014/chartex" xmlns:cx1="http://schemas.microsoft.com/office/drawing/2015/9/8/chartex" xmlns:cx2="http://schemas.microsoft.com/office/drawing/2015/10/21/chartex" xmlns:mc="http://schemas.openxmlformats.org/markup-compatibility/2006" xmlns:o="urn:schemas-microsoft-com:office:office" xmlns:r="http://schemas.openxmlformats.org/officeDocument/2006/relationships" xmlns:m="http://schemas.openxmlformats.org/officeDocument/2006/math" xmlns:v="urn:schemas-microsoft-com:vml" xmlns:wp14="http://schemas.microsoft.com/office/word/2010/wordprocessingDrawing" xmlns:wp="http://schemas.openxmlformats.org/drawingml/2006/wordprocessingDrawing" xmlns:w10="urn:schemas-microsoft-com:office:word" xmlns:w="http://schemas.openxmlformats.org/wordprocessingml/2006/main" xmlns:w14="http://schemas.microsoft.com/office/word/2010/wordml" xmlns:w15="http://schemas.microsoft.com/office/word/2012/wordml" xmlns:w16se="http://schemas.microsoft.com/office/word/2015/wordml/symex" xmlns:wpg="http://schemas.microsoft.com/office/word/2010/wordprocessingGroup" xmlns:wpi="http://schemas.microsoft.com/office/word/2010/wordprocessingInk" xmlns:wne="http://schemas.microsoft.com/office/word/2006/wordml" xmlns:wps="http://schemas.microsoft.com/office/word/2010/wordprocessingShape" mc:Ignorable="w14 w15 w16se wp14">
+<w:endnotes xmlns:wpc="http://schemas.microsoft.com/office/word/2010/wordprocessingCanvas" xmlns:mc="http://schemas.openxmlformats.org/markup-compatibility/2006" xmlns:o="urn:schemas-microsoft-com:office:office" xmlns:r="http://schemas.openxmlformats.org/officeDocument/2006/relationships" xmlns:m="http://schemas.openxmlformats.org/officeDocument/2006/math" xmlns:v="urn:schemas-microsoft-com:vml" xmlns:wp14="http://schemas.microsoft.com/office/word/2010/wordprocessingDrawing" xmlns:wp="http://schemas.openxmlformats.org/drawingml/2006/wordprocessingDrawing" xmlns:w10="urn:schemas-microsoft-com:office:word" xmlns:w="http://schemas.openxmlformats.org/wordprocessingml/2006/main" xmlns:w14="http://schemas.microsoft.com/office/word/2010/wordml" xmlns:w15="http://schemas.microsoft.com/office/word/2012/wordml" xmlns:wpg="http://schemas.microsoft.com/office/word/2010/wordprocessingGroup" xmlns:wpi="http://schemas.microsoft.com/office/word/2010/wordprocessingInk" xmlns:wne="http://schemas.microsoft.com/office/word/2006/wordml" xmlns:wps="http://schemas.microsoft.com/office/word/2010/wordprocessingShape" mc:Ignorable="w14 w15 wp14">
   <w:endnote w:type="separator" w:id="-1">
     <w:p>
       <w:pPr>
@@ -2947,7 +3607,7 @@
 </file>
 
 <file path=word/footer1.xml><?xml version="1.0" encoding="utf-8"?>
-<w:ftr xmlns:wpc="http://schemas.microsoft.com/office/word/2010/wordprocessingCanvas" xmlns:cx="http://schemas.microsoft.com/office/drawing/2014/chartex" xmlns:cx1="http://schemas.microsoft.com/office/drawing/2015/9/8/chartex" xmlns:cx2="http://schemas.microsoft.com/office/drawing/2015/10/21/chartex" xmlns:mc="http://schemas.openxmlformats.org/markup-compatibility/2006" xmlns:o="urn:schemas-microsoft-com:office:office" xmlns:r="http://schemas.openxmlformats.org/officeDocument/2006/relationships" xmlns:m="http://schemas.openxmlformats.org/officeDocument/2006/math" xmlns:v="urn:schemas-microsoft-com:vml" xmlns:wp14="http://schemas.microsoft.com/office/word/2010/wordprocessingDrawing" xmlns:wp="http://schemas.openxmlformats.org/drawingml/2006/wordprocessingDrawing" xmlns:w10="urn:schemas-microsoft-com:office:word" xmlns:w="http://schemas.openxmlformats.org/wordprocessingml/2006/main" xmlns:w14="http://schemas.microsoft.com/office/word/2010/wordml" xmlns:w15="http://schemas.microsoft.com/office/word/2012/wordml" xmlns:w16se="http://schemas.microsoft.com/office/word/2015/wordml/symex" xmlns:wpg="http://schemas.microsoft.com/office/word/2010/wordprocessingGroup" xmlns:wpi="http://schemas.microsoft.com/office/word/2010/wordprocessingInk" xmlns:wne="http://schemas.microsoft.com/office/word/2006/wordml" xmlns:wps="http://schemas.microsoft.com/office/word/2010/wordprocessingShape" mc:Ignorable="w14 w15 w16se wp14">
+<w:ftr xmlns:wpc="http://schemas.microsoft.com/office/word/2010/wordprocessingCanvas" xmlns:mc="http://schemas.openxmlformats.org/markup-compatibility/2006" xmlns:o="urn:schemas-microsoft-com:office:office" xmlns:r="http://schemas.openxmlformats.org/officeDocument/2006/relationships" xmlns:m="http://schemas.openxmlformats.org/officeDocument/2006/math" xmlns:v="urn:schemas-microsoft-com:vml" xmlns:wp14="http://schemas.microsoft.com/office/word/2010/wordprocessingDrawing" xmlns:wp="http://schemas.openxmlformats.org/drawingml/2006/wordprocessingDrawing" xmlns:w10="urn:schemas-microsoft-com:office:word" xmlns:w="http://schemas.openxmlformats.org/wordprocessingml/2006/main" xmlns:w14="http://schemas.microsoft.com/office/word/2010/wordml" xmlns:w15="http://schemas.microsoft.com/office/word/2012/wordml" xmlns:wpg="http://schemas.microsoft.com/office/word/2010/wordprocessingGroup" xmlns:wpi="http://schemas.microsoft.com/office/word/2010/wordprocessingInk" xmlns:wne="http://schemas.microsoft.com/office/word/2006/wordml" xmlns:wps="http://schemas.microsoft.com/office/word/2010/wordprocessingShape" mc:Ignorable="w14 w15 wp14">
   <w:p>
     <w:pPr>
       <w:pStyle w:val="Pieddepage"/>
@@ -2958,7 +3618,7 @@
 </file>
 
 <file path=word/footer2.xml><?xml version="1.0" encoding="utf-8"?>
-<w:ftr xmlns:wpc="http://schemas.microsoft.com/office/word/2010/wordprocessingCanvas" xmlns:cx="http://schemas.microsoft.com/office/drawing/2014/chartex" xmlns:cx1="http://schemas.microsoft.com/office/drawing/2015/9/8/chartex" xmlns:cx2="http://schemas.microsoft.com/office/drawing/2015/10/21/chartex" xmlns:mc="http://schemas.openxmlformats.org/markup-compatibility/2006" xmlns:o="urn:schemas-microsoft-com:office:office" xmlns:r="http://schemas.openxmlformats.org/officeDocument/2006/relationships" xmlns:m="http://schemas.openxmlformats.org/officeDocument/2006/math" xmlns:v="urn:schemas-microsoft-com:vml" xmlns:wp14="http://schemas.microsoft.com/office/word/2010/wordprocessingDrawing" xmlns:wp="http://schemas.openxmlformats.org/drawingml/2006/wordprocessingDrawing" xmlns:w10="urn:schemas-microsoft-com:office:word" xmlns:w="http://schemas.openxmlformats.org/wordprocessingml/2006/main" xmlns:w14="http://schemas.microsoft.com/office/word/2010/wordml" xmlns:w15="http://schemas.microsoft.com/office/word/2012/wordml" xmlns:w16se="http://schemas.microsoft.com/office/word/2015/wordml/symex" xmlns:wpg="http://schemas.microsoft.com/office/word/2010/wordprocessingGroup" xmlns:wpi="http://schemas.microsoft.com/office/word/2010/wordprocessingInk" xmlns:wne="http://schemas.microsoft.com/office/word/2006/wordml" xmlns:wps="http://schemas.microsoft.com/office/word/2010/wordprocessingShape" mc:Ignorable="w14 w15 w16se wp14">
+<w:ftr xmlns:wpc="http://schemas.microsoft.com/office/word/2010/wordprocessingCanvas" xmlns:mc="http://schemas.openxmlformats.org/markup-compatibility/2006" xmlns:o="urn:schemas-microsoft-com:office:office" xmlns:r="http://schemas.openxmlformats.org/officeDocument/2006/relationships" xmlns:m="http://schemas.openxmlformats.org/officeDocument/2006/math" xmlns:v="urn:schemas-microsoft-com:vml" xmlns:wp14="http://schemas.microsoft.com/office/word/2010/wordprocessingDrawing" xmlns:wp="http://schemas.openxmlformats.org/drawingml/2006/wordprocessingDrawing" xmlns:w10="urn:schemas-microsoft-com:office:word" xmlns:w="http://schemas.openxmlformats.org/wordprocessingml/2006/main" xmlns:w14="http://schemas.microsoft.com/office/word/2010/wordml" xmlns:w15="http://schemas.microsoft.com/office/word/2012/wordml" xmlns:wpg="http://schemas.microsoft.com/office/word/2010/wordprocessingGroup" xmlns:wpi="http://schemas.microsoft.com/office/word/2010/wordprocessingInk" xmlns:wne="http://schemas.microsoft.com/office/word/2006/wordml" xmlns:wps="http://schemas.microsoft.com/office/word/2010/wordprocessingShape" mc:Ignorable="w14 w15 wp14">
   <w:p>
     <w:pPr>
       <w:pStyle w:val="Pieddepage"/>
@@ -2968,7 +3628,7 @@
 </file>
 
 <file path=word/footnotes.xml><?xml version="1.0" encoding="utf-8"?>
-<w:footnotes xmlns:wpc="http://schemas.microsoft.com/office/word/2010/wordprocessingCanvas" xmlns:cx="http://schemas.microsoft.com/office/drawing/2014/chartex" xmlns:cx1="http://schemas.microsoft.com/office/drawing/2015/9/8/chartex" xmlns:cx2="http://schemas.microsoft.com/office/drawing/2015/10/21/chartex" xmlns:mc="http://schemas.openxmlformats.org/markup-compatibility/2006" xmlns:o="urn:schemas-microsoft-com:office:office" xmlns:r="http://schemas.openxmlformats.org/officeDocument/2006/relationships" xmlns:m="http://schemas.openxmlformats.org/officeDocument/2006/math" xmlns:v="urn:schemas-microsoft-com:vml" xmlns:wp14="http://schemas.microsoft.com/office/word/2010/wordprocessingDrawing" xmlns:wp="http://schemas.openxmlformats.org/drawingml/2006/wordprocessingDrawing" xmlns:w10="urn:schemas-microsoft-com:office:word" xmlns:w="http://schemas.openxmlformats.org/wordprocessingml/2006/main" xmlns:w14="http://schemas.microsoft.com/office/word/2010/wordml" xmlns:w15="http://schemas.microsoft.com/office/word/2012/wordml" xmlns:w16se="http://schemas.microsoft.com/office/word/2015/wordml/symex" xmlns:wpg="http://schemas.microsoft.com/office/word/2010/wordprocessingGroup" xmlns:wpi="http://schemas.microsoft.com/office/word/2010/wordprocessingInk" xmlns:wne="http://schemas.microsoft.com/office/word/2006/wordml" xmlns:wps="http://schemas.microsoft.com/office/word/2010/wordprocessingShape" mc:Ignorable="w14 w15 w16se wp14">
+<w:footnotes xmlns:wpc="http://schemas.microsoft.com/office/word/2010/wordprocessingCanvas" xmlns:mc="http://schemas.openxmlformats.org/markup-compatibility/2006" xmlns:o="urn:schemas-microsoft-com:office:office" xmlns:r="http://schemas.openxmlformats.org/officeDocument/2006/relationships" xmlns:m="http://schemas.openxmlformats.org/officeDocument/2006/math" xmlns:v="urn:schemas-microsoft-com:vml" xmlns:wp14="http://schemas.microsoft.com/office/word/2010/wordprocessingDrawing" xmlns:wp="http://schemas.openxmlformats.org/drawingml/2006/wordprocessingDrawing" xmlns:w10="urn:schemas-microsoft-com:office:word" xmlns:w="http://schemas.openxmlformats.org/wordprocessingml/2006/main" xmlns:w14="http://schemas.microsoft.com/office/word/2010/wordml" xmlns:w15="http://schemas.microsoft.com/office/word/2012/wordml" xmlns:wpg="http://schemas.microsoft.com/office/word/2010/wordprocessingGroup" xmlns:wpi="http://schemas.microsoft.com/office/word/2010/wordprocessingInk" xmlns:wne="http://schemas.microsoft.com/office/word/2006/wordml" xmlns:wps="http://schemas.microsoft.com/office/word/2010/wordprocessingShape" mc:Ignorable="w14 w15 wp14">
   <w:footnote w:type="separator" w:id="-1">
     <w:p>
       <w:pPr>
@@ -2993,7 +3653,7 @@
 </file>
 
 <file path=word/numbering.xml><?xml version="1.0" encoding="utf-8"?>
-<w:numbering xmlns:wpc="http://schemas.microsoft.com/office/word/2010/wordprocessingCanvas" xmlns:cx="http://schemas.microsoft.com/office/drawing/2014/chartex" xmlns:cx1="http://schemas.microsoft.com/office/drawing/2015/9/8/chartex" xmlns:cx2="http://schemas.microsoft.com/office/drawing/2015/10/21/chartex" xmlns:mc="http://schemas.openxmlformats.org/markup-compatibility/2006" xmlns:o="urn:schemas-microsoft-com:office:office" xmlns:r="http://schemas.openxmlformats.org/officeDocument/2006/relationships" xmlns:m="http://schemas.openxmlformats.org/officeDocument/2006/math" xmlns:v="urn:schemas-microsoft-com:vml" xmlns:wp14="http://schemas.microsoft.com/office/word/2010/wordprocessingDrawing" xmlns:wp="http://schemas.openxmlformats.org/drawingml/2006/wordprocessingDrawing" xmlns:w10="urn:schemas-microsoft-com:office:word" xmlns:w="http://schemas.openxmlformats.org/wordprocessingml/2006/main" xmlns:w14="http://schemas.microsoft.com/office/word/2010/wordml" xmlns:w15="http://schemas.microsoft.com/office/word/2012/wordml" xmlns:w16se="http://schemas.microsoft.com/office/word/2015/wordml/symex" xmlns:wpg="http://schemas.microsoft.com/office/word/2010/wordprocessingGroup" xmlns:wpi="http://schemas.microsoft.com/office/word/2010/wordprocessingInk" xmlns:wne="http://schemas.microsoft.com/office/word/2006/wordml" xmlns:wps="http://schemas.microsoft.com/office/word/2010/wordprocessingShape" mc:Ignorable="w14 w15 w16se wp14">
+<w:numbering xmlns:wpc="http://schemas.microsoft.com/office/word/2010/wordprocessingCanvas" xmlns:mc="http://schemas.openxmlformats.org/markup-compatibility/2006" xmlns:o="urn:schemas-microsoft-com:office:office" xmlns:r="http://schemas.openxmlformats.org/officeDocument/2006/relationships" xmlns:m="http://schemas.openxmlformats.org/officeDocument/2006/math" xmlns:v="urn:schemas-microsoft-com:vml" xmlns:wp14="http://schemas.microsoft.com/office/word/2010/wordprocessingDrawing" xmlns:wp="http://schemas.openxmlformats.org/drawingml/2006/wordprocessingDrawing" xmlns:w10="urn:schemas-microsoft-com:office:word" xmlns:w="http://schemas.openxmlformats.org/wordprocessingml/2006/main" xmlns:w14="http://schemas.microsoft.com/office/word/2010/wordml" xmlns:w15="http://schemas.microsoft.com/office/word/2012/wordml" xmlns:wpg="http://schemas.microsoft.com/office/word/2010/wordprocessingGroup" xmlns:wpi="http://schemas.microsoft.com/office/word/2010/wordprocessingInk" xmlns:wne="http://schemas.microsoft.com/office/word/2006/wordml" xmlns:wps="http://schemas.microsoft.com/office/word/2010/wordprocessingShape" mc:Ignorable="w14 w15 wp14">
   <w:abstractNum w:abstractNumId="0" w15:restartNumberingAfterBreak="0">
     <w:nsid w:val="09664BD4"/>
     <w:multiLevelType w:val="multilevel"/>
@@ -3819,7 +4479,7 @@
 </file>
 
 <file path=word/styles.xml><?xml version="1.0" encoding="utf-8"?>
-<w:styles xmlns:mc="http://schemas.openxmlformats.org/markup-compatibility/2006" xmlns:r="http://schemas.openxmlformats.org/officeDocument/2006/relationships" xmlns:w="http://schemas.openxmlformats.org/wordprocessingml/2006/main" xmlns:w14="http://schemas.microsoft.com/office/word/2010/wordml" xmlns:w15="http://schemas.microsoft.com/office/word/2012/wordml" xmlns:w16se="http://schemas.microsoft.com/office/word/2015/wordml/symex" mc:Ignorable="w14 w15 w16se">
+<w:styles xmlns:mc="http://schemas.openxmlformats.org/markup-compatibility/2006" xmlns:r="http://schemas.openxmlformats.org/officeDocument/2006/relationships" xmlns:w="http://schemas.openxmlformats.org/wordprocessingml/2006/main" xmlns:w14="http://schemas.microsoft.com/office/word/2010/wordml" xmlns:w15="http://schemas.microsoft.com/office/word/2012/wordml" mc:Ignorable="w14 w15">
   <w:docDefaults>
     <w:rPrDefault>
       <w:rPr>
@@ -3831,7 +4491,7 @@
     </w:rPrDefault>
     <w:pPrDefault/>
   </w:docDefaults>
-  <w:latentStyles w:defLockedState="0" w:defUIPriority="99" w:defSemiHidden="0" w:defUnhideWhenUsed="0" w:defQFormat="0" w:count="372">
+  <w:latentStyles w:defLockedState="0" w:defUIPriority="99" w:defSemiHidden="0" w:defUnhideWhenUsed="0" w:defQFormat="0" w:count="371">
     <w:lsdException w:name="Normal" w:uiPriority="0" w:qFormat="1"/>
     <w:lsdException w:name="heading 1" w:uiPriority="9" w:qFormat="1"/>
     <w:lsdException w:name="heading 2" w:semiHidden="1" w:uiPriority="9" w:unhideWhenUsed="1" w:qFormat="1"/>
@@ -4203,7 +4863,6 @@
     <w:lsdException w:name="List Table 5 Dark Accent 6" w:uiPriority="50"/>
     <w:lsdException w:name="List Table 6 Colorful Accent 6" w:uiPriority="51"/>
     <w:lsdException w:name="List Table 7 Colorful Accent 6" w:uiPriority="52"/>
-    <w:lsdException w:name="Mention" w:semiHidden="1" w:unhideWhenUsed="1"/>
   </w:latentStyles>
   <w:style w:type="paragraph" w:default="1" w:styleId="Normal">
     <w:name w:val="Normal"/>
@@ -5161,6 +5820,18 @@
     <w:rsid w:val="001B7ADF"/>
     <w:rPr>
       <w:color w:val="0000FF" w:themeColor="hyperlink"/>
+      <w:u w:val="single"/>
+    </w:rPr>
+  </w:style>
+  <w:style w:type="character" w:styleId="Lienhypertextesuivivisit">
+    <w:name w:val="FollowedHyperlink"/>
+    <w:basedOn w:val="Policepardfaut"/>
+    <w:uiPriority w:val="99"/>
+    <w:semiHidden/>
+    <w:unhideWhenUsed/>
+    <w:rsid w:val="00401D8D"/>
+    <w:rPr>
+      <w:color w:val="800080" w:themeColor="followedHyperlink"/>
       <w:u w:val="single"/>
     </w:rPr>
   </w:style>
@@ -6232,6 +6903,13 @@
         </dgm:presLayoutVars>
       </dgm:prSet>
       <dgm:spPr/>
+      <dgm:t>
+        <a:bodyPr/>
+        <a:lstStyle/>
+        <a:p>
+          <a:endParaRPr lang="fr-FR"/>
+        </a:p>
+      </dgm:t>
     </dgm:pt>
     <dgm:pt modelId="{18D99064-F35F-4570-9668-D8E6E8A1B1D4}" type="pres">
       <dgm:prSet presAssocID="{D25351BB-64C6-4EE3-8FE0-052A12CEE86B}" presName="hierRoot1" presStyleCnt="0">
@@ -6253,6 +6931,13 @@
         </dgm:presLayoutVars>
       </dgm:prSet>
       <dgm:spPr/>
+      <dgm:t>
+        <a:bodyPr/>
+        <a:lstStyle/>
+        <a:p>
+          <a:endParaRPr lang="fr-FR"/>
+        </a:p>
+      </dgm:t>
     </dgm:pt>
     <dgm:pt modelId="{EF64EEC5-32DD-4345-B9E1-D33F57547420}" type="pres">
       <dgm:prSet presAssocID="{D25351BB-64C6-4EE3-8FE0-052A12CEE86B}" presName="titleText1" presStyleLbl="fgAcc0" presStyleIdx="0" presStyleCnt="3">
@@ -6262,10 +6947,24 @@
         </dgm:presLayoutVars>
       </dgm:prSet>
       <dgm:spPr/>
+      <dgm:t>
+        <a:bodyPr/>
+        <a:lstStyle/>
+        <a:p>
+          <a:endParaRPr lang="fr-FR"/>
+        </a:p>
+      </dgm:t>
     </dgm:pt>
     <dgm:pt modelId="{42456D9B-CB62-458D-857C-5356C78F8EA0}" type="pres">
       <dgm:prSet presAssocID="{D25351BB-64C6-4EE3-8FE0-052A12CEE86B}" presName="rootConnector1" presStyleLbl="node1" presStyleIdx="0" presStyleCnt="3"/>
       <dgm:spPr/>
+      <dgm:t>
+        <a:bodyPr/>
+        <a:lstStyle/>
+        <a:p>
+          <a:endParaRPr lang="fr-FR"/>
+        </a:p>
+      </dgm:t>
     </dgm:pt>
     <dgm:pt modelId="{AF8C8CC1-E6D5-4917-9266-D5E79B40B2B7}" type="pres">
       <dgm:prSet presAssocID="{D25351BB-64C6-4EE3-8FE0-052A12CEE86B}" presName="hierChild2" presStyleCnt="0"/>
@@ -6295,6 +6994,13 @@
         </dgm:presLayoutVars>
       </dgm:prSet>
       <dgm:spPr/>
+      <dgm:t>
+        <a:bodyPr/>
+        <a:lstStyle/>
+        <a:p>
+          <a:endParaRPr lang="fr-FR"/>
+        </a:p>
+      </dgm:t>
     </dgm:pt>
     <dgm:pt modelId="{6740CC56-5929-45D3-B2B1-71AE751FC7B6}" type="pres">
       <dgm:prSet presAssocID="{2197EAE5-395A-483E-88A6-4C5B6AA5239A}" presName="titleText1" presStyleLbl="fgAcc0" presStyleIdx="1" presStyleCnt="3">
@@ -6304,10 +7010,24 @@
         </dgm:presLayoutVars>
       </dgm:prSet>
       <dgm:spPr/>
+      <dgm:t>
+        <a:bodyPr/>
+        <a:lstStyle/>
+        <a:p>
+          <a:endParaRPr lang="fr-FR"/>
+        </a:p>
+      </dgm:t>
     </dgm:pt>
     <dgm:pt modelId="{F19DA6BC-572B-4C7A-BC8B-1D61C5B074C2}" type="pres">
       <dgm:prSet presAssocID="{2197EAE5-395A-483E-88A6-4C5B6AA5239A}" presName="rootConnector1" presStyleLbl="node1" presStyleIdx="0" presStyleCnt="3"/>
       <dgm:spPr/>
+      <dgm:t>
+        <a:bodyPr/>
+        <a:lstStyle/>
+        <a:p>
+          <a:endParaRPr lang="fr-FR"/>
+        </a:p>
+      </dgm:t>
     </dgm:pt>
     <dgm:pt modelId="{1B760874-17AD-4EE0-9707-5A8DC324F639}" type="pres">
       <dgm:prSet presAssocID="{2197EAE5-395A-483E-88A6-4C5B6AA5239A}" presName="hierChild2" presStyleCnt="0"/>
@@ -6337,6 +7057,13 @@
         </dgm:presLayoutVars>
       </dgm:prSet>
       <dgm:spPr/>
+      <dgm:t>
+        <a:bodyPr/>
+        <a:lstStyle/>
+        <a:p>
+          <a:endParaRPr lang="fr-FR"/>
+        </a:p>
+      </dgm:t>
     </dgm:pt>
     <dgm:pt modelId="{1A8B9A62-0553-47B4-84C9-C1491EF1F180}" type="pres">
       <dgm:prSet presAssocID="{91B97FBF-DFD2-4F87-A731-B924CC1EC882}" presName="titleText1" presStyleLbl="fgAcc0" presStyleIdx="2" presStyleCnt="3">
@@ -6346,10 +7073,24 @@
         </dgm:presLayoutVars>
       </dgm:prSet>
       <dgm:spPr/>
+      <dgm:t>
+        <a:bodyPr/>
+        <a:lstStyle/>
+        <a:p>
+          <a:endParaRPr lang="fr-FR"/>
+        </a:p>
+      </dgm:t>
     </dgm:pt>
     <dgm:pt modelId="{9F75EA87-B0DD-4433-84E1-8C765370E5BA}" type="pres">
       <dgm:prSet presAssocID="{91B97FBF-DFD2-4F87-A731-B924CC1EC882}" presName="rootConnector1" presStyleLbl="node1" presStyleIdx="0" presStyleCnt="3"/>
       <dgm:spPr/>
+      <dgm:t>
+        <a:bodyPr/>
+        <a:lstStyle/>
+        <a:p>
+          <a:endParaRPr lang="fr-FR"/>
+        </a:p>
+      </dgm:t>
     </dgm:pt>
     <dgm:pt modelId="{6B7736CD-DE95-4DBD-8781-F41546DA9956}" type="pres">
       <dgm:prSet presAssocID="{91B97FBF-DFD2-4F87-A731-B924CC1EC882}" presName="hierChild2" presStyleCnt="0"/>
@@ -6358,6 +7099,13 @@
     <dgm:pt modelId="{BFCC36A1-3259-4E38-9E40-C0D2F8038FCD}" type="pres">
       <dgm:prSet presAssocID="{E70C8F83-A43B-4BC8-9CDA-B931E723E160}" presName="Name37" presStyleLbl="parChTrans1D2" presStyleIdx="0" presStyleCnt="3"/>
       <dgm:spPr/>
+      <dgm:t>
+        <a:bodyPr/>
+        <a:lstStyle/>
+        <a:p>
+          <a:endParaRPr lang="fr-FR"/>
+        </a:p>
+      </dgm:t>
     </dgm:pt>
     <dgm:pt modelId="{64396AD2-BF83-42F9-8763-C03191560838}" type="pres">
       <dgm:prSet presAssocID="{24432CBF-F984-4915-ADF8-D7152780EAB4}" presName="hierRoot2" presStyleCnt="0">
@@ -6379,6 +7127,13 @@
         </dgm:presLayoutVars>
       </dgm:prSet>
       <dgm:spPr/>
+      <dgm:t>
+        <a:bodyPr/>
+        <a:lstStyle/>
+        <a:p>
+          <a:endParaRPr lang="fr-FR"/>
+        </a:p>
+      </dgm:t>
     </dgm:pt>
     <dgm:pt modelId="{5A3D22AF-E0CC-4CD0-8688-B46046610554}" type="pres">
       <dgm:prSet presAssocID="{24432CBF-F984-4915-ADF8-D7152780EAB4}" presName="titleText2" presStyleLbl="fgAcc1" presStyleIdx="0" presStyleCnt="3">
@@ -6388,10 +7143,24 @@
         </dgm:presLayoutVars>
       </dgm:prSet>
       <dgm:spPr/>
+      <dgm:t>
+        <a:bodyPr/>
+        <a:lstStyle/>
+        <a:p>
+          <a:endParaRPr lang="fr-FR"/>
+        </a:p>
+      </dgm:t>
     </dgm:pt>
     <dgm:pt modelId="{01EB3CE6-C4E9-44E5-8738-75F8C2035E09}" type="pres">
       <dgm:prSet presAssocID="{24432CBF-F984-4915-ADF8-D7152780EAB4}" presName="rootConnector" presStyleLbl="node2" presStyleIdx="0" presStyleCnt="0"/>
       <dgm:spPr/>
+      <dgm:t>
+        <a:bodyPr/>
+        <a:lstStyle/>
+        <a:p>
+          <a:endParaRPr lang="fr-FR"/>
+        </a:p>
+      </dgm:t>
     </dgm:pt>
     <dgm:pt modelId="{BD5C084A-C344-47BF-9E64-60680F0341B2}" type="pres">
       <dgm:prSet presAssocID="{24432CBF-F984-4915-ADF8-D7152780EAB4}" presName="hierChild4" presStyleCnt="0"/>
@@ -6404,6 +7173,13 @@
     <dgm:pt modelId="{874FA54C-6EA1-470B-A3AA-F61D542129C9}" type="pres">
       <dgm:prSet presAssocID="{FF78DE01-5DFE-4FA7-9671-57E7E3923820}" presName="Name37" presStyleLbl="parChTrans1D2" presStyleIdx="1" presStyleCnt="3"/>
       <dgm:spPr/>
+      <dgm:t>
+        <a:bodyPr/>
+        <a:lstStyle/>
+        <a:p>
+          <a:endParaRPr lang="fr-FR"/>
+        </a:p>
+      </dgm:t>
     </dgm:pt>
     <dgm:pt modelId="{20D2C00A-241B-4277-9502-FAB1D0BC5A4D}" type="pres">
       <dgm:prSet presAssocID="{7AFE973E-4D59-47DF-A6F6-E38074637834}" presName="hierRoot2" presStyleCnt="0">
@@ -6425,6 +7201,13 @@
         </dgm:presLayoutVars>
       </dgm:prSet>
       <dgm:spPr/>
+      <dgm:t>
+        <a:bodyPr/>
+        <a:lstStyle/>
+        <a:p>
+          <a:endParaRPr lang="fr-FR"/>
+        </a:p>
+      </dgm:t>
     </dgm:pt>
     <dgm:pt modelId="{0CF1C454-A3F7-4EFC-8337-EE653A9D7548}" type="pres">
       <dgm:prSet presAssocID="{7AFE973E-4D59-47DF-A6F6-E38074637834}" presName="titleText2" presStyleLbl="fgAcc1" presStyleIdx="1" presStyleCnt="3">
@@ -6434,10 +7217,24 @@
         </dgm:presLayoutVars>
       </dgm:prSet>
       <dgm:spPr/>
+      <dgm:t>
+        <a:bodyPr/>
+        <a:lstStyle/>
+        <a:p>
+          <a:endParaRPr lang="fr-FR"/>
+        </a:p>
+      </dgm:t>
     </dgm:pt>
     <dgm:pt modelId="{174DC120-6EB1-4104-A38F-0F84E638CE8A}" type="pres">
       <dgm:prSet presAssocID="{7AFE973E-4D59-47DF-A6F6-E38074637834}" presName="rootConnector" presStyleLbl="node2" presStyleIdx="0" presStyleCnt="0"/>
       <dgm:spPr/>
+      <dgm:t>
+        <a:bodyPr/>
+        <a:lstStyle/>
+        <a:p>
+          <a:endParaRPr lang="fr-FR"/>
+        </a:p>
+      </dgm:t>
     </dgm:pt>
     <dgm:pt modelId="{683EDDE8-B132-48BE-B6CB-2A6123D95094}" type="pres">
       <dgm:prSet presAssocID="{7AFE973E-4D59-47DF-A6F6-E38074637834}" presName="hierChild4" presStyleCnt="0"/>
@@ -6450,6 +7247,13 @@
     <dgm:pt modelId="{59BAB440-A1F3-4AB8-86A0-8DB456C35EAF}" type="pres">
       <dgm:prSet presAssocID="{5A5DBBFE-3EDB-4245-BC55-D5E43E0BE574}" presName="Name37" presStyleLbl="parChTrans1D2" presStyleIdx="2" presStyleCnt="3"/>
       <dgm:spPr/>
+      <dgm:t>
+        <a:bodyPr/>
+        <a:lstStyle/>
+        <a:p>
+          <a:endParaRPr lang="fr-FR"/>
+        </a:p>
+      </dgm:t>
     </dgm:pt>
     <dgm:pt modelId="{2FC04755-04FD-4B67-8F4A-BDFEDA607091}" type="pres">
       <dgm:prSet presAssocID="{2E7A77D1-6C56-43D6-87A0-40862728D031}" presName="hierRoot2" presStyleCnt="0">
@@ -6471,6 +7275,13 @@
         </dgm:presLayoutVars>
       </dgm:prSet>
       <dgm:spPr/>
+      <dgm:t>
+        <a:bodyPr/>
+        <a:lstStyle/>
+        <a:p>
+          <a:endParaRPr lang="fr-FR"/>
+        </a:p>
+      </dgm:t>
     </dgm:pt>
     <dgm:pt modelId="{E1DB4E5E-938C-4A8F-B75B-2E78F221C871}" type="pres">
       <dgm:prSet presAssocID="{2E7A77D1-6C56-43D6-87A0-40862728D031}" presName="titleText2" presStyleLbl="fgAcc1" presStyleIdx="2" presStyleCnt="3">
@@ -6480,10 +7291,24 @@
         </dgm:presLayoutVars>
       </dgm:prSet>
       <dgm:spPr/>
+      <dgm:t>
+        <a:bodyPr/>
+        <a:lstStyle/>
+        <a:p>
+          <a:endParaRPr lang="fr-FR"/>
+        </a:p>
+      </dgm:t>
     </dgm:pt>
     <dgm:pt modelId="{72EFAF88-E5B1-4F89-897E-DF4F0E41259A}" type="pres">
       <dgm:prSet presAssocID="{2E7A77D1-6C56-43D6-87A0-40862728D031}" presName="rootConnector" presStyleLbl="node2" presStyleIdx="0" presStyleCnt="0"/>
       <dgm:spPr/>
+      <dgm:t>
+        <a:bodyPr/>
+        <a:lstStyle/>
+        <a:p>
+          <a:endParaRPr lang="fr-FR"/>
+        </a:p>
+      </dgm:t>
     </dgm:pt>
     <dgm:pt modelId="{EB028A3E-C5DE-4B45-A1FC-04C36283034B}" type="pres">
       <dgm:prSet presAssocID="{2E7A77D1-6C56-43D6-87A0-40862728D031}" presName="hierChild4" presStyleCnt="0"/>
@@ -6499,79 +7324,79 @@
     </dgm:pt>
   </dgm:ptLst>
   <dgm:cxnLst>
-    <dgm:cxn modelId="{A6ADA626-9832-44CF-A94F-9FA1EA732227}" type="presOf" srcId="{91B97FBF-DFD2-4F87-A731-B924CC1EC882}" destId="{02A514B8-4292-4C67-87C6-4CB976DD7579}" srcOrd="0" destOrd="0" presId="urn:microsoft.com/office/officeart/2008/layout/NameandTitleOrganizationalChart"/>
-    <dgm:cxn modelId="{8A906796-570D-44C5-AB14-1BDEC8F1385E}" type="presOf" srcId="{91B97FBF-DFD2-4F87-A731-B924CC1EC882}" destId="{9F75EA87-B0DD-4433-84E1-8C765370E5BA}" srcOrd="1" destOrd="0" presId="urn:microsoft.com/office/officeart/2008/layout/NameandTitleOrganizationalChart"/>
-    <dgm:cxn modelId="{FB81CC05-0AF3-4C46-B1A9-01E389391CC2}" type="presOf" srcId="{D25351BB-64C6-4EE3-8FE0-052A12CEE86B}" destId="{42456D9B-CB62-458D-857C-5356C78F8EA0}" srcOrd="1" destOrd="0" presId="urn:microsoft.com/office/officeart/2008/layout/NameandTitleOrganizationalChart"/>
-    <dgm:cxn modelId="{A7FEB842-E17A-4129-95A9-2774C939A296}" type="presOf" srcId="{5A5DBBFE-3EDB-4245-BC55-D5E43E0BE574}" destId="{59BAB440-A1F3-4AB8-86A0-8DB456C35EAF}" srcOrd="0" destOrd="0" presId="urn:microsoft.com/office/officeart/2008/layout/NameandTitleOrganizationalChart"/>
-    <dgm:cxn modelId="{3C061D29-8C29-4C80-80F4-5C66FFDC1DEC}" type="presOf" srcId="{24432CBF-F984-4915-ADF8-D7152780EAB4}" destId="{01EB3CE6-C4E9-44E5-8738-75F8C2035E09}" srcOrd="1" destOrd="0" presId="urn:microsoft.com/office/officeart/2008/layout/NameandTitleOrganizationalChart"/>
-    <dgm:cxn modelId="{C4E47D83-FF0C-4FAB-8C9F-4971DB73F35E}" type="presOf" srcId="{24432CBF-F984-4915-ADF8-D7152780EAB4}" destId="{E5D059DC-D800-4B78-AEA8-7499EF904332}" srcOrd="0" destOrd="0" presId="urn:microsoft.com/office/officeart/2008/layout/NameandTitleOrganizationalChart"/>
+    <dgm:cxn modelId="{1C3A7167-0F70-446C-8AFE-55FB66E56A2E}" type="presOf" srcId="{D25351BB-64C6-4EE3-8FE0-052A12CEE86B}" destId="{42456D9B-CB62-458D-857C-5356C78F8EA0}" srcOrd="1" destOrd="0" presId="urn:microsoft.com/office/officeart/2008/layout/NameandTitleOrganizationalChart"/>
+    <dgm:cxn modelId="{B71AF27D-05E7-4DC1-BF36-F8469C1C1D04}" type="presOf" srcId="{2197EAE5-395A-483E-88A6-4C5B6AA5239A}" destId="{F19DA6BC-572B-4C7A-BC8B-1D61C5B074C2}" srcOrd="1" destOrd="0" presId="urn:microsoft.com/office/officeart/2008/layout/NameandTitleOrganizationalChart"/>
+    <dgm:cxn modelId="{3BF91E05-7B54-4A1C-85A8-8E76F43B6E1E}" type="presOf" srcId="{24432CBF-F984-4915-ADF8-D7152780EAB4}" destId="{E5D059DC-D800-4B78-AEA8-7499EF904332}" srcOrd="0" destOrd="0" presId="urn:microsoft.com/office/officeart/2008/layout/NameandTitleOrganizationalChart"/>
+    <dgm:cxn modelId="{8B1BEBAA-5190-4BE5-9416-75623DBCB976}" type="presOf" srcId="{5A2F89E1-A06C-47C1-B23D-BDECC88DAEA9}" destId="{E1DB4E5E-938C-4A8F-B75B-2E78F221C871}" srcOrd="0" destOrd="0" presId="urn:microsoft.com/office/officeart/2008/layout/NameandTitleOrganizationalChart"/>
+    <dgm:cxn modelId="{9A9744BA-453D-4DA0-8385-38FE23600A58}" srcId="{E8542D3F-981F-40D4-8391-88FA9650D190}" destId="{91B97FBF-DFD2-4F87-A731-B924CC1EC882}" srcOrd="2" destOrd="0" parTransId="{36954071-A48E-4F6F-B44F-EB3C2DDF9DFB}" sibTransId="{1E0BBD39-E6B9-48A0-BF4C-C51868A96308}"/>
+    <dgm:cxn modelId="{3017B2FD-EDF7-4D79-B746-03F6CB02060D}" type="presOf" srcId="{7AFE973E-4D59-47DF-A6F6-E38074637834}" destId="{174DC120-6EB1-4104-A38F-0F84E638CE8A}" srcOrd="1" destOrd="0" presId="urn:microsoft.com/office/officeart/2008/layout/NameandTitleOrganizationalChart"/>
+    <dgm:cxn modelId="{925143A2-FDE2-4362-B3E5-D13399601392}" type="presOf" srcId="{5A5DBBFE-3EDB-4245-BC55-D5E43E0BE574}" destId="{59BAB440-A1F3-4AB8-86A0-8DB456C35EAF}" srcOrd="0" destOrd="0" presId="urn:microsoft.com/office/officeart/2008/layout/NameandTitleOrganizationalChart"/>
+    <dgm:cxn modelId="{4E74B4E4-641D-40E3-85B8-354DF409CCB3}" srcId="{E8542D3F-981F-40D4-8391-88FA9650D190}" destId="{D25351BB-64C6-4EE3-8FE0-052A12CEE86B}" srcOrd="0" destOrd="0" parTransId="{D44BEBD3-0573-47B4-803F-71E9759E78F4}" sibTransId="{22780603-8ECD-4BC5-8B39-7601C0C170A5}"/>
+    <dgm:cxn modelId="{00422119-3315-4CB3-8277-9427B4C32B7D}" srcId="{E8542D3F-981F-40D4-8391-88FA9650D190}" destId="{2197EAE5-395A-483E-88A6-4C5B6AA5239A}" srcOrd="1" destOrd="0" parTransId="{164FC797-B981-411E-910F-686E479406A0}" sibTransId="{CBB80DFD-8EDD-471F-939F-345E379DB93F}"/>
+    <dgm:cxn modelId="{20FFBA7F-E7C1-4DC6-809A-467A68099701}" type="presOf" srcId="{E70C8F83-A43B-4BC8-9CDA-B931E723E160}" destId="{BFCC36A1-3259-4E38-9E40-C0D2F8038FCD}" srcOrd="0" destOrd="0" presId="urn:microsoft.com/office/officeart/2008/layout/NameandTitleOrganizationalChart"/>
+    <dgm:cxn modelId="{95D35792-0FBE-466D-9A08-89191E6A496A}" srcId="{91B97FBF-DFD2-4F87-A731-B924CC1EC882}" destId="{24432CBF-F984-4915-ADF8-D7152780EAB4}" srcOrd="0" destOrd="0" parTransId="{E70C8F83-A43B-4BC8-9CDA-B931E723E160}" sibTransId="{A758BB2D-D6C6-40AB-99AD-BD6DDC0ED7D1}"/>
+    <dgm:cxn modelId="{CF07846A-EC41-4EA0-9C23-9C6CD9947F1F}" type="presOf" srcId="{91B97FBF-DFD2-4F87-A731-B924CC1EC882}" destId="{9F75EA87-B0DD-4433-84E1-8C765370E5BA}" srcOrd="1" destOrd="0" presId="urn:microsoft.com/office/officeart/2008/layout/NameandTitleOrganizationalChart"/>
+    <dgm:cxn modelId="{B86D79EE-9CB3-471F-BA22-3D1C55998B64}" type="presOf" srcId="{2E7A77D1-6C56-43D6-87A0-40862728D031}" destId="{E4260FE2-1710-40C5-BC63-4570CF865B9C}" srcOrd="0" destOrd="0" presId="urn:microsoft.com/office/officeart/2008/layout/NameandTitleOrganizationalChart"/>
+    <dgm:cxn modelId="{DD470B48-6419-4CD1-9278-3D29DD48095B}" type="presOf" srcId="{22780603-8ECD-4BC5-8B39-7601C0C170A5}" destId="{EF64EEC5-32DD-4345-B9E1-D33F57547420}" srcOrd="0" destOrd="0" presId="urn:microsoft.com/office/officeart/2008/layout/NameandTitleOrganizationalChart"/>
+    <dgm:cxn modelId="{72C5FD36-8A32-4723-BD2B-4DF678D4E68B}" type="presOf" srcId="{1E0BBD39-E6B9-48A0-BF4C-C51868A96308}" destId="{1A8B9A62-0553-47B4-84C9-C1491EF1F180}" srcOrd="0" destOrd="0" presId="urn:microsoft.com/office/officeart/2008/layout/NameandTitleOrganizationalChart"/>
+    <dgm:cxn modelId="{9F8A2E64-9E31-46E8-8091-4682F395E8D9}" srcId="{91B97FBF-DFD2-4F87-A731-B924CC1EC882}" destId="{7AFE973E-4D59-47DF-A6F6-E38074637834}" srcOrd="1" destOrd="0" parTransId="{FF78DE01-5DFE-4FA7-9671-57E7E3923820}" sibTransId="{988AE61F-9584-43E0-9ECE-3657EC0ACF61}"/>
+    <dgm:cxn modelId="{BDE3FA22-475A-4E05-A70F-8A60142F934C}" type="presOf" srcId="{91B97FBF-DFD2-4F87-A731-B924CC1EC882}" destId="{02A514B8-4292-4C67-87C6-4CB976DD7579}" srcOrd="0" destOrd="0" presId="urn:microsoft.com/office/officeart/2008/layout/NameandTitleOrganizationalChart"/>
     <dgm:cxn modelId="{62490700-E966-4C5E-A9B0-3F493AE5C992}" srcId="{91B97FBF-DFD2-4F87-A731-B924CC1EC882}" destId="{2E7A77D1-6C56-43D6-87A0-40862728D031}" srcOrd="2" destOrd="0" parTransId="{5A5DBBFE-3EDB-4245-BC55-D5E43E0BE574}" sibTransId="{5A2F89E1-A06C-47C1-B23D-BDECC88DAEA9}"/>
-    <dgm:cxn modelId="{C0E855C9-5D06-4AD4-A502-CD5A1D57D5EE}" type="presOf" srcId="{7AFE973E-4D59-47DF-A6F6-E38074637834}" destId="{A2F9E9D7-3D01-496A-B49D-75EB51F1AD01}" srcOrd="0" destOrd="0" presId="urn:microsoft.com/office/officeart/2008/layout/NameandTitleOrganizationalChart"/>
-    <dgm:cxn modelId="{3867F211-FEFB-49B2-A84E-E3798376D1AD}" type="presOf" srcId="{7AFE973E-4D59-47DF-A6F6-E38074637834}" destId="{174DC120-6EB1-4104-A38F-0F84E638CE8A}" srcOrd="1" destOrd="0" presId="urn:microsoft.com/office/officeart/2008/layout/NameandTitleOrganizationalChart"/>
-    <dgm:cxn modelId="{9EF7225D-3099-44FE-ADD5-4C1865FFAE76}" type="presOf" srcId="{D25351BB-64C6-4EE3-8FE0-052A12CEE86B}" destId="{98AA721D-5845-4008-AFC6-C2A85C5FDE13}" srcOrd="0" destOrd="0" presId="urn:microsoft.com/office/officeart/2008/layout/NameandTitleOrganizationalChart"/>
-    <dgm:cxn modelId="{9F8A2E64-9E31-46E8-8091-4682F395E8D9}" srcId="{91B97FBF-DFD2-4F87-A731-B924CC1EC882}" destId="{7AFE973E-4D59-47DF-A6F6-E38074637834}" srcOrd="1" destOrd="0" parTransId="{FF78DE01-5DFE-4FA7-9671-57E7E3923820}" sibTransId="{988AE61F-9584-43E0-9ECE-3657EC0ACF61}"/>
-    <dgm:cxn modelId="{C67EA602-3BC8-4B52-A6E9-EDBF65531D09}" type="presOf" srcId="{2E7A77D1-6C56-43D6-87A0-40862728D031}" destId="{72EFAF88-E5B1-4F89-897E-DF4F0E41259A}" srcOrd="1" destOrd="0" presId="urn:microsoft.com/office/officeart/2008/layout/NameandTitleOrganizationalChart"/>
-    <dgm:cxn modelId="{D2E3BC43-582E-45B3-96AB-8283EF6410A0}" type="presOf" srcId="{5A2F89E1-A06C-47C1-B23D-BDECC88DAEA9}" destId="{E1DB4E5E-938C-4A8F-B75B-2E78F221C871}" srcOrd="0" destOrd="0" presId="urn:microsoft.com/office/officeart/2008/layout/NameandTitleOrganizationalChart"/>
-    <dgm:cxn modelId="{9F15CC6D-73B4-4DD4-B0A3-9ACDCD0CFDE4}" type="presOf" srcId="{E8542D3F-981F-40D4-8391-88FA9650D190}" destId="{F7069A50-1959-489B-AF03-EFFC7880D0CB}" srcOrd="0" destOrd="0" presId="urn:microsoft.com/office/officeart/2008/layout/NameandTitleOrganizationalChart"/>
-    <dgm:cxn modelId="{FFE88D89-0B09-4BE4-A7E8-9D6156575D5F}" type="presOf" srcId="{FF78DE01-5DFE-4FA7-9671-57E7E3923820}" destId="{874FA54C-6EA1-470B-A3AA-F61D542129C9}" srcOrd="0" destOrd="0" presId="urn:microsoft.com/office/officeart/2008/layout/NameandTitleOrganizationalChart"/>
-    <dgm:cxn modelId="{00422119-3315-4CB3-8277-9427B4C32B7D}" srcId="{E8542D3F-981F-40D4-8391-88FA9650D190}" destId="{2197EAE5-395A-483E-88A6-4C5B6AA5239A}" srcOrd="1" destOrd="0" parTransId="{164FC797-B981-411E-910F-686E479406A0}" sibTransId="{CBB80DFD-8EDD-471F-939F-345E379DB93F}"/>
-    <dgm:cxn modelId="{95D35792-0FBE-466D-9A08-89191E6A496A}" srcId="{91B97FBF-DFD2-4F87-A731-B924CC1EC882}" destId="{24432CBF-F984-4915-ADF8-D7152780EAB4}" srcOrd="0" destOrd="0" parTransId="{E70C8F83-A43B-4BC8-9CDA-B931E723E160}" sibTransId="{A758BB2D-D6C6-40AB-99AD-BD6DDC0ED7D1}"/>
-    <dgm:cxn modelId="{4AACE29C-7912-49AF-8E23-C1024D7C4A49}" type="presOf" srcId="{A758BB2D-D6C6-40AB-99AD-BD6DDC0ED7D1}" destId="{5A3D22AF-E0CC-4CD0-8688-B46046610554}" srcOrd="0" destOrd="0" presId="urn:microsoft.com/office/officeart/2008/layout/NameandTitleOrganizationalChart"/>
-    <dgm:cxn modelId="{943685A7-886F-448F-981E-6864C9887C79}" type="presOf" srcId="{2197EAE5-395A-483E-88A6-4C5B6AA5239A}" destId="{F19DA6BC-572B-4C7A-BC8B-1D61C5B074C2}" srcOrd="1" destOrd="0" presId="urn:microsoft.com/office/officeart/2008/layout/NameandTitleOrganizationalChart"/>
-    <dgm:cxn modelId="{210498B4-4C50-48B9-8A04-5140554CCA53}" type="presOf" srcId="{2197EAE5-395A-483E-88A6-4C5B6AA5239A}" destId="{60199C66-8E5E-444B-804B-7B6E0AB37D1C}" srcOrd="0" destOrd="0" presId="urn:microsoft.com/office/officeart/2008/layout/NameandTitleOrganizationalChart"/>
-    <dgm:cxn modelId="{9A9744BA-453D-4DA0-8385-38FE23600A58}" srcId="{E8542D3F-981F-40D4-8391-88FA9650D190}" destId="{91B97FBF-DFD2-4F87-A731-B924CC1EC882}" srcOrd="2" destOrd="0" parTransId="{36954071-A48E-4F6F-B44F-EB3C2DDF9DFB}" sibTransId="{1E0BBD39-E6B9-48A0-BF4C-C51868A96308}"/>
-    <dgm:cxn modelId="{1EB9D4DB-F3C9-4B0E-A9A6-1057F0CF2C1D}" type="presOf" srcId="{988AE61F-9584-43E0-9ECE-3657EC0ACF61}" destId="{0CF1C454-A3F7-4EFC-8337-EE653A9D7548}" srcOrd="0" destOrd="0" presId="urn:microsoft.com/office/officeart/2008/layout/NameandTitleOrganizationalChart"/>
-    <dgm:cxn modelId="{12E72DF9-0039-444E-9DCD-0938580E8167}" type="presOf" srcId="{1E0BBD39-E6B9-48A0-BF4C-C51868A96308}" destId="{1A8B9A62-0553-47B4-84C9-C1491EF1F180}" srcOrd="0" destOrd="0" presId="urn:microsoft.com/office/officeart/2008/layout/NameandTitleOrganizationalChart"/>
-    <dgm:cxn modelId="{4E74B4E4-641D-40E3-85B8-354DF409CCB3}" srcId="{E8542D3F-981F-40D4-8391-88FA9650D190}" destId="{D25351BB-64C6-4EE3-8FE0-052A12CEE86B}" srcOrd="0" destOrd="0" parTransId="{D44BEBD3-0573-47B4-803F-71E9759E78F4}" sibTransId="{22780603-8ECD-4BC5-8B39-7601C0C170A5}"/>
-    <dgm:cxn modelId="{CB3C7692-7D4C-4F40-B296-F47BB96E4B37}" type="presOf" srcId="{CBB80DFD-8EDD-471F-939F-345E379DB93F}" destId="{6740CC56-5929-45D3-B2B1-71AE751FC7B6}" srcOrd="0" destOrd="0" presId="urn:microsoft.com/office/officeart/2008/layout/NameandTitleOrganizationalChart"/>
-    <dgm:cxn modelId="{4449E418-739D-4E82-8B47-A0A73C8BD4C2}" type="presOf" srcId="{22780603-8ECD-4BC5-8B39-7601C0C170A5}" destId="{EF64EEC5-32DD-4345-B9E1-D33F57547420}" srcOrd="0" destOrd="0" presId="urn:microsoft.com/office/officeart/2008/layout/NameandTitleOrganizationalChart"/>
-    <dgm:cxn modelId="{6213BD3D-BE6C-42C9-8AE9-783AFB6CC05A}" type="presOf" srcId="{2E7A77D1-6C56-43D6-87A0-40862728D031}" destId="{E4260FE2-1710-40C5-BC63-4570CF865B9C}" srcOrd="0" destOrd="0" presId="urn:microsoft.com/office/officeart/2008/layout/NameandTitleOrganizationalChart"/>
-    <dgm:cxn modelId="{77D04FC4-12CD-43F4-AD7A-8C0B2C88449B}" type="presOf" srcId="{E70C8F83-A43B-4BC8-9CDA-B931E723E160}" destId="{BFCC36A1-3259-4E38-9E40-C0D2F8038FCD}" srcOrd="0" destOrd="0" presId="urn:microsoft.com/office/officeart/2008/layout/NameandTitleOrganizationalChart"/>
-    <dgm:cxn modelId="{5B30B49E-5C48-4EC3-9D1A-D4019F7F2B5C}" type="presParOf" srcId="{F7069A50-1959-489B-AF03-EFFC7880D0CB}" destId="{18D99064-F35F-4570-9668-D8E6E8A1B1D4}" srcOrd="0" destOrd="0" presId="urn:microsoft.com/office/officeart/2008/layout/NameandTitleOrganizationalChart"/>
-    <dgm:cxn modelId="{3E5D6029-E1D5-4821-AE4D-B1357F104B95}" type="presParOf" srcId="{18D99064-F35F-4570-9668-D8E6E8A1B1D4}" destId="{9076C42E-D04F-4C76-9ECE-C734A755C632}" srcOrd="0" destOrd="0" presId="urn:microsoft.com/office/officeart/2008/layout/NameandTitleOrganizationalChart"/>
-    <dgm:cxn modelId="{47811EC8-C9DF-4B32-9DCC-37C5F4D918CB}" type="presParOf" srcId="{9076C42E-D04F-4C76-9ECE-C734A755C632}" destId="{98AA721D-5845-4008-AFC6-C2A85C5FDE13}" srcOrd="0" destOrd="0" presId="urn:microsoft.com/office/officeart/2008/layout/NameandTitleOrganizationalChart"/>
-    <dgm:cxn modelId="{6595E3FE-8A6E-4660-BFC3-A10CD746826F}" type="presParOf" srcId="{9076C42E-D04F-4C76-9ECE-C734A755C632}" destId="{EF64EEC5-32DD-4345-B9E1-D33F57547420}" srcOrd="1" destOrd="0" presId="urn:microsoft.com/office/officeart/2008/layout/NameandTitleOrganizationalChart"/>
-    <dgm:cxn modelId="{A300047D-51CC-41F1-B688-CF5E070EA0DA}" type="presParOf" srcId="{9076C42E-D04F-4C76-9ECE-C734A755C632}" destId="{42456D9B-CB62-458D-857C-5356C78F8EA0}" srcOrd="2" destOrd="0" presId="urn:microsoft.com/office/officeart/2008/layout/NameandTitleOrganizationalChart"/>
-    <dgm:cxn modelId="{7ECBC991-411E-4C31-B5D5-65D247347204}" type="presParOf" srcId="{18D99064-F35F-4570-9668-D8E6E8A1B1D4}" destId="{AF8C8CC1-E6D5-4917-9266-D5E79B40B2B7}" srcOrd="1" destOrd="0" presId="urn:microsoft.com/office/officeart/2008/layout/NameandTitleOrganizationalChart"/>
-    <dgm:cxn modelId="{7E525010-4209-4810-BF7A-42B44A415F7A}" type="presParOf" srcId="{18D99064-F35F-4570-9668-D8E6E8A1B1D4}" destId="{B0A3F549-2922-439B-8AF7-C46E039B530C}" srcOrd="2" destOrd="0" presId="urn:microsoft.com/office/officeart/2008/layout/NameandTitleOrganizationalChart"/>
-    <dgm:cxn modelId="{7D13A2C9-6BA7-4FBA-B58A-CF25E54F341D}" type="presParOf" srcId="{F7069A50-1959-489B-AF03-EFFC7880D0CB}" destId="{84CE0B5A-1D72-4A14-B3F3-4AB80B56BCA0}" srcOrd="1" destOrd="0" presId="urn:microsoft.com/office/officeart/2008/layout/NameandTitleOrganizationalChart"/>
-    <dgm:cxn modelId="{D5C6AAB2-4390-4B81-8443-ABF917FC0579}" type="presParOf" srcId="{84CE0B5A-1D72-4A14-B3F3-4AB80B56BCA0}" destId="{1168129B-5D02-499C-9C2A-4E8650616D1C}" srcOrd="0" destOrd="0" presId="urn:microsoft.com/office/officeart/2008/layout/NameandTitleOrganizationalChart"/>
-    <dgm:cxn modelId="{75B2EA85-B485-4673-8B66-D293AE47D36D}" type="presParOf" srcId="{1168129B-5D02-499C-9C2A-4E8650616D1C}" destId="{60199C66-8E5E-444B-804B-7B6E0AB37D1C}" srcOrd="0" destOrd="0" presId="urn:microsoft.com/office/officeart/2008/layout/NameandTitleOrganizationalChart"/>
-    <dgm:cxn modelId="{50E203E4-C97C-4E04-9B39-5CB66B09DE79}" type="presParOf" srcId="{1168129B-5D02-499C-9C2A-4E8650616D1C}" destId="{6740CC56-5929-45D3-B2B1-71AE751FC7B6}" srcOrd="1" destOrd="0" presId="urn:microsoft.com/office/officeart/2008/layout/NameandTitleOrganizationalChart"/>
-    <dgm:cxn modelId="{2FA9DB5A-694A-49A6-876B-900AB646A2CB}" type="presParOf" srcId="{1168129B-5D02-499C-9C2A-4E8650616D1C}" destId="{F19DA6BC-572B-4C7A-BC8B-1D61C5B074C2}" srcOrd="2" destOrd="0" presId="urn:microsoft.com/office/officeart/2008/layout/NameandTitleOrganizationalChart"/>
-    <dgm:cxn modelId="{0794E6FA-4E31-428F-BFB8-7C08E3A02860}" type="presParOf" srcId="{84CE0B5A-1D72-4A14-B3F3-4AB80B56BCA0}" destId="{1B760874-17AD-4EE0-9707-5A8DC324F639}" srcOrd="1" destOrd="0" presId="urn:microsoft.com/office/officeart/2008/layout/NameandTitleOrganizationalChart"/>
-    <dgm:cxn modelId="{F54D40A4-72A9-45E8-877C-64D0F76509B4}" type="presParOf" srcId="{84CE0B5A-1D72-4A14-B3F3-4AB80B56BCA0}" destId="{98708A22-2F52-4076-948C-2BB327B44E02}" srcOrd="2" destOrd="0" presId="urn:microsoft.com/office/officeart/2008/layout/NameandTitleOrganizationalChart"/>
-    <dgm:cxn modelId="{0C7AA678-562B-4FF6-83DC-95840D094777}" type="presParOf" srcId="{F7069A50-1959-489B-AF03-EFFC7880D0CB}" destId="{F60490DB-BE25-47A7-9F0E-C7EC78788C31}" srcOrd="2" destOrd="0" presId="urn:microsoft.com/office/officeart/2008/layout/NameandTitleOrganizationalChart"/>
-    <dgm:cxn modelId="{FECE1DD6-99A4-4D86-B06E-D537F30BB109}" type="presParOf" srcId="{F60490DB-BE25-47A7-9F0E-C7EC78788C31}" destId="{FA867051-451C-4956-8E1D-AB5E87342340}" srcOrd="0" destOrd="0" presId="urn:microsoft.com/office/officeart/2008/layout/NameandTitleOrganizationalChart"/>
-    <dgm:cxn modelId="{D3C618F9-E2A9-4E9D-AAAE-C9A2C7399CBC}" type="presParOf" srcId="{FA867051-451C-4956-8E1D-AB5E87342340}" destId="{02A514B8-4292-4C67-87C6-4CB976DD7579}" srcOrd="0" destOrd="0" presId="urn:microsoft.com/office/officeart/2008/layout/NameandTitleOrganizationalChart"/>
-    <dgm:cxn modelId="{001D8BC8-C731-4DE0-848A-3F600BE3CBBF}" type="presParOf" srcId="{FA867051-451C-4956-8E1D-AB5E87342340}" destId="{1A8B9A62-0553-47B4-84C9-C1491EF1F180}" srcOrd="1" destOrd="0" presId="urn:microsoft.com/office/officeart/2008/layout/NameandTitleOrganizationalChart"/>
-    <dgm:cxn modelId="{BCB02C3E-F777-4B67-8A50-68A2AF0A9E4A}" type="presParOf" srcId="{FA867051-451C-4956-8E1D-AB5E87342340}" destId="{9F75EA87-B0DD-4433-84E1-8C765370E5BA}" srcOrd="2" destOrd="0" presId="urn:microsoft.com/office/officeart/2008/layout/NameandTitleOrganizationalChart"/>
-    <dgm:cxn modelId="{96CBEB99-1802-4695-8F79-BE6AB760602E}" type="presParOf" srcId="{F60490DB-BE25-47A7-9F0E-C7EC78788C31}" destId="{6B7736CD-DE95-4DBD-8781-F41546DA9956}" srcOrd="1" destOrd="0" presId="urn:microsoft.com/office/officeart/2008/layout/NameandTitleOrganizationalChart"/>
-    <dgm:cxn modelId="{EE1473A1-2BFC-46AA-81B7-77E9CAFF9518}" type="presParOf" srcId="{6B7736CD-DE95-4DBD-8781-F41546DA9956}" destId="{BFCC36A1-3259-4E38-9E40-C0D2F8038FCD}" srcOrd="0" destOrd="0" presId="urn:microsoft.com/office/officeart/2008/layout/NameandTitleOrganizationalChart"/>
-    <dgm:cxn modelId="{7B1137E9-FD45-420C-9AF3-35D40BAD631A}" type="presParOf" srcId="{6B7736CD-DE95-4DBD-8781-F41546DA9956}" destId="{64396AD2-BF83-42F9-8763-C03191560838}" srcOrd="1" destOrd="0" presId="urn:microsoft.com/office/officeart/2008/layout/NameandTitleOrganizationalChart"/>
-    <dgm:cxn modelId="{674AF44C-7836-47F3-B05E-313DE9A685E3}" type="presParOf" srcId="{64396AD2-BF83-42F9-8763-C03191560838}" destId="{7AF2DC6B-E8D8-4E1C-8131-D961CD4E15DD}" srcOrd="0" destOrd="0" presId="urn:microsoft.com/office/officeart/2008/layout/NameandTitleOrganizationalChart"/>
-    <dgm:cxn modelId="{3B5FE4E5-3C8C-4D85-BB69-35E2635429A1}" type="presParOf" srcId="{7AF2DC6B-E8D8-4E1C-8131-D961CD4E15DD}" destId="{E5D059DC-D800-4B78-AEA8-7499EF904332}" srcOrd="0" destOrd="0" presId="urn:microsoft.com/office/officeart/2008/layout/NameandTitleOrganizationalChart"/>
-    <dgm:cxn modelId="{6A948C61-769C-450D-AFB7-BA8690A40507}" type="presParOf" srcId="{7AF2DC6B-E8D8-4E1C-8131-D961CD4E15DD}" destId="{5A3D22AF-E0CC-4CD0-8688-B46046610554}" srcOrd="1" destOrd="0" presId="urn:microsoft.com/office/officeart/2008/layout/NameandTitleOrganizationalChart"/>
-    <dgm:cxn modelId="{C4EF9A9D-FD4A-44A3-9C53-41709EA7D2F2}" type="presParOf" srcId="{7AF2DC6B-E8D8-4E1C-8131-D961CD4E15DD}" destId="{01EB3CE6-C4E9-44E5-8738-75F8C2035E09}" srcOrd="2" destOrd="0" presId="urn:microsoft.com/office/officeart/2008/layout/NameandTitleOrganizationalChart"/>
-    <dgm:cxn modelId="{B839B78C-DC57-4628-B0E5-8F5D7E5269E9}" type="presParOf" srcId="{64396AD2-BF83-42F9-8763-C03191560838}" destId="{BD5C084A-C344-47BF-9E64-60680F0341B2}" srcOrd="1" destOrd="0" presId="urn:microsoft.com/office/officeart/2008/layout/NameandTitleOrganizationalChart"/>
-    <dgm:cxn modelId="{7389D15B-F82E-4A5A-A82E-6D99615BBD21}" type="presParOf" srcId="{64396AD2-BF83-42F9-8763-C03191560838}" destId="{BB04C491-320A-4695-8C27-E579D832DDA3}" srcOrd="2" destOrd="0" presId="urn:microsoft.com/office/officeart/2008/layout/NameandTitleOrganizationalChart"/>
-    <dgm:cxn modelId="{4D77959B-2D9D-445C-8462-8775A9244FBF}" type="presParOf" srcId="{6B7736CD-DE95-4DBD-8781-F41546DA9956}" destId="{874FA54C-6EA1-470B-A3AA-F61D542129C9}" srcOrd="2" destOrd="0" presId="urn:microsoft.com/office/officeart/2008/layout/NameandTitleOrganizationalChart"/>
-    <dgm:cxn modelId="{1C6DCD55-0090-42DE-A1A9-0FEAB52BACA6}" type="presParOf" srcId="{6B7736CD-DE95-4DBD-8781-F41546DA9956}" destId="{20D2C00A-241B-4277-9502-FAB1D0BC5A4D}" srcOrd="3" destOrd="0" presId="urn:microsoft.com/office/officeart/2008/layout/NameandTitleOrganizationalChart"/>
-    <dgm:cxn modelId="{F4FB6AAF-71F1-43B4-A0FB-D0D06730471B}" type="presParOf" srcId="{20D2C00A-241B-4277-9502-FAB1D0BC5A4D}" destId="{3E6EF1A2-C778-483A-91BD-E55115A49508}" srcOrd="0" destOrd="0" presId="urn:microsoft.com/office/officeart/2008/layout/NameandTitleOrganizationalChart"/>
-    <dgm:cxn modelId="{7769BA26-0956-4728-A5E2-F975AD6DD76D}" type="presParOf" srcId="{3E6EF1A2-C778-483A-91BD-E55115A49508}" destId="{A2F9E9D7-3D01-496A-B49D-75EB51F1AD01}" srcOrd="0" destOrd="0" presId="urn:microsoft.com/office/officeart/2008/layout/NameandTitleOrganizationalChart"/>
-    <dgm:cxn modelId="{1C23343C-975D-4C98-B655-3A5E69CD9505}" type="presParOf" srcId="{3E6EF1A2-C778-483A-91BD-E55115A49508}" destId="{0CF1C454-A3F7-4EFC-8337-EE653A9D7548}" srcOrd="1" destOrd="0" presId="urn:microsoft.com/office/officeart/2008/layout/NameandTitleOrganizationalChart"/>
-    <dgm:cxn modelId="{F5AFFD44-6093-41F5-81CE-6031835E8007}" type="presParOf" srcId="{3E6EF1A2-C778-483A-91BD-E55115A49508}" destId="{174DC120-6EB1-4104-A38F-0F84E638CE8A}" srcOrd="2" destOrd="0" presId="urn:microsoft.com/office/officeart/2008/layout/NameandTitleOrganizationalChart"/>
-    <dgm:cxn modelId="{764435C1-670C-4BC0-9C68-E9B310B38ACC}" type="presParOf" srcId="{20D2C00A-241B-4277-9502-FAB1D0BC5A4D}" destId="{683EDDE8-B132-48BE-B6CB-2A6123D95094}" srcOrd="1" destOrd="0" presId="urn:microsoft.com/office/officeart/2008/layout/NameandTitleOrganizationalChart"/>
-    <dgm:cxn modelId="{D7B4D47C-62D5-44C2-B3E4-FCC9569CF9F2}" type="presParOf" srcId="{20D2C00A-241B-4277-9502-FAB1D0BC5A4D}" destId="{5D5BD00C-2988-44BA-AC48-CFFDDF402403}" srcOrd="2" destOrd="0" presId="urn:microsoft.com/office/officeart/2008/layout/NameandTitleOrganizationalChart"/>
-    <dgm:cxn modelId="{4220A621-5A52-4B19-92C7-D4707B91EDED}" type="presParOf" srcId="{6B7736CD-DE95-4DBD-8781-F41546DA9956}" destId="{59BAB440-A1F3-4AB8-86A0-8DB456C35EAF}" srcOrd="4" destOrd="0" presId="urn:microsoft.com/office/officeart/2008/layout/NameandTitleOrganizationalChart"/>
-    <dgm:cxn modelId="{642DE9D3-BDC7-470C-A8A6-1051474A8A33}" type="presParOf" srcId="{6B7736CD-DE95-4DBD-8781-F41546DA9956}" destId="{2FC04755-04FD-4B67-8F4A-BDFEDA607091}" srcOrd="5" destOrd="0" presId="urn:microsoft.com/office/officeart/2008/layout/NameandTitleOrganizationalChart"/>
-    <dgm:cxn modelId="{014DD02A-DDF7-48F0-A061-4C5313FF73EF}" type="presParOf" srcId="{2FC04755-04FD-4B67-8F4A-BDFEDA607091}" destId="{34E774A2-3625-437A-88F5-F699D3FFFE23}" srcOrd="0" destOrd="0" presId="urn:microsoft.com/office/officeart/2008/layout/NameandTitleOrganizationalChart"/>
-    <dgm:cxn modelId="{AF3DE9F4-E1F7-4E9D-944A-AC2477E7BDBC}" type="presParOf" srcId="{34E774A2-3625-437A-88F5-F699D3FFFE23}" destId="{E4260FE2-1710-40C5-BC63-4570CF865B9C}" srcOrd="0" destOrd="0" presId="urn:microsoft.com/office/officeart/2008/layout/NameandTitleOrganizationalChart"/>
-    <dgm:cxn modelId="{FF2B6F9A-EA23-4301-9099-4FEF385FFDFE}" type="presParOf" srcId="{34E774A2-3625-437A-88F5-F699D3FFFE23}" destId="{E1DB4E5E-938C-4A8F-B75B-2E78F221C871}" srcOrd="1" destOrd="0" presId="urn:microsoft.com/office/officeart/2008/layout/NameandTitleOrganizationalChart"/>
-    <dgm:cxn modelId="{C4ACE3C4-7BAE-4C1F-879C-048D253AC554}" type="presParOf" srcId="{34E774A2-3625-437A-88F5-F699D3FFFE23}" destId="{72EFAF88-E5B1-4F89-897E-DF4F0E41259A}" srcOrd="2" destOrd="0" presId="urn:microsoft.com/office/officeart/2008/layout/NameandTitleOrganizationalChart"/>
-    <dgm:cxn modelId="{AE9F58AC-2909-4283-AD74-6EC93AC08D25}" type="presParOf" srcId="{2FC04755-04FD-4B67-8F4A-BDFEDA607091}" destId="{EB028A3E-C5DE-4B45-A1FC-04C36283034B}" srcOrd="1" destOrd="0" presId="urn:microsoft.com/office/officeart/2008/layout/NameandTitleOrganizationalChart"/>
-    <dgm:cxn modelId="{CF72C8A8-8B12-4E98-B41F-E9D19B652CC0}" type="presParOf" srcId="{2FC04755-04FD-4B67-8F4A-BDFEDA607091}" destId="{8511C9C9-A80B-4553-9A9B-8D93F00BA1FC}" srcOrd="2" destOrd="0" presId="urn:microsoft.com/office/officeart/2008/layout/NameandTitleOrganizationalChart"/>
-    <dgm:cxn modelId="{2E22892C-B3EE-44FF-9B37-67730FC614BD}" type="presParOf" srcId="{F60490DB-BE25-47A7-9F0E-C7EC78788C31}" destId="{7772A3B9-F4C8-4DC0-8BA6-4B466F6098AC}" srcOrd="2" destOrd="0" presId="urn:microsoft.com/office/officeart/2008/layout/NameandTitleOrganizationalChart"/>
+    <dgm:cxn modelId="{68B7B4EB-AE55-4911-A087-9052D1BBCD59}" type="presOf" srcId="{988AE61F-9584-43E0-9ECE-3657EC0ACF61}" destId="{0CF1C454-A3F7-4EFC-8337-EE653A9D7548}" srcOrd="0" destOrd="0" presId="urn:microsoft.com/office/officeart/2008/layout/NameandTitleOrganizationalChart"/>
+    <dgm:cxn modelId="{26A870FA-B07C-4351-AA11-4EC83BF882FF}" type="presOf" srcId="{A758BB2D-D6C6-40AB-99AD-BD6DDC0ED7D1}" destId="{5A3D22AF-E0CC-4CD0-8688-B46046610554}" srcOrd="0" destOrd="0" presId="urn:microsoft.com/office/officeart/2008/layout/NameandTitleOrganizationalChart"/>
+    <dgm:cxn modelId="{DE25CBAE-95F4-450E-BEDF-7533B18381FC}" type="presOf" srcId="{24432CBF-F984-4915-ADF8-D7152780EAB4}" destId="{01EB3CE6-C4E9-44E5-8738-75F8C2035E09}" srcOrd="1" destOrd="0" presId="urn:microsoft.com/office/officeart/2008/layout/NameandTitleOrganizationalChart"/>
+    <dgm:cxn modelId="{061D6D1B-C5D5-4AA5-8FB5-085B4F332A89}" type="presOf" srcId="{D25351BB-64C6-4EE3-8FE0-052A12CEE86B}" destId="{98AA721D-5845-4008-AFC6-C2A85C5FDE13}" srcOrd="0" destOrd="0" presId="urn:microsoft.com/office/officeart/2008/layout/NameandTitleOrganizationalChart"/>
+    <dgm:cxn modelId="{CF706F35-D3D2-4F2B-B5D0-DE8D8C2B72EA}" type="presOf" srcId="{7AFE973E-4D59-47DF-A6F6-E38074637834}" destId="{A2F9E9D7-3D01-496A-B49D-75EB51F1AD01}" srcOrd="0" destOrd="0" presId="urn:microsoft.com/office/officeart/2008/layout/NameandTitleOrganizationalChart"/>
+    <dgm:cxn modelId="{A9486CBC-B413-498D-99D5-355BFF605DBC}" type="presOf" srcId="{2197EAE5-395A-483E-88A6-4C5B6AA5239A}" destId="{60199C66-8E5E-444B-804B-7B6E0AB37D1C}" srcOrd="0" destOrd="0" presId="urn:microsoft.com/office/officeart/2008/layout/NameandTitleOrganizationalChart"/>
+    <dgm:cxn modelId="{2600728B-4155-4DDE-8242-8EA37B4D05BA}" type="presOf" srcId="{2E7A77D1-6C56-43D6-87A0-40862728D031}" destId="{72EFAF88-E5B1-4F89-897E-DF4F0E41259A}" srcOrd="1" destOrd="0" presId="urn:microsoft.com/office/officeart/2008/layout/NameandTitleOrganizationalChart"/>
+    <dgm:cxn modelId="{E1502DB1-009F-472F-9E0A-7F0087073B99}" type="presOf" srcId="{CBB80DFD-8EDD-471F-939F-345E379DB93F}" destId="{6740CC56-5929-45D3-B2B1-71AE751FC7B6}" srcOrd="0" destOrd="0" presId="urn:microsoft.com/office/officeart/2008/layout/NameandTitleOrganizationalChart"/>
+    <dgm:cxn modelId="{A2F39D31-7724-47A4-AFDF-4A88D408C724}" type="presOf" srcId="{FF78DE01-5DFE-4FA7-9671-57E7E3923820}" destId="{874FA54C-6EA1-470B-A3AA-F61D542129C9}" srcOrd="0" destOrd="0" presId="urn:microsoft.com/office/officeart/2008/layout/NameandTitleOrganizationalChart"/>
+    <dgm:cxn modelId="{124772F5-D3BD-4EDC-9DD7-BB4849CAB822}" type="presOf" srcId="{E8542D3F-981F-40D4-8391-88FA9650D190}" destId="{F7069A50-1959-489B-AF03-EFFC7880D0CB}" srcOrd="0" destOrd="0" presId="urn:microsoft.com/office/officeart/2008/layout/NameandTitleOrganizationalChart"/>
+    <dgm:cxn modelId="{528DB5A1-4D63-4872-8AF1-960E23DCAB65}" type="presParOf" srcId="{F7069A50-1959-489B-AF03-EFFC7880D0CB}" destId="{18D99064-F35F-4570-9668-D8E6E8A1B1D4}" srcOrd="0" destOrd="0" presId="urn:microsoft.com/office/officeart/2008/layout/NameandTitleOrganizationalChart"/>
+    <dgm:cxn modelId="{068AD109-70CE-4C6E-B028-25E1F2212FBA}" type="presParOf" srcId="{18D99064-F35F-4570-9668-D8E6E8A1B1D4}" destId="{9076C42E-D04F-4C76-9ECE-C734A755C632}" srcOrd="0" destOrd="0" presId="urn:microsoft.com/office/officeart/2008/layout/NameandTitleOrganizationalChart"/>
+    <dgm:cxn modelId="{AADCF916-4C19-4A96-BF37-9232E8F85494}" type="presParOf" srcId="{9076C42E-D04F-4C76-9ECE-C734A755C632}" destId="{98AA721D-5845-4008-AFC6-C2A85C5FDE13}" srcOrd="0" destOrd="0" presId="urn:microsoft.com/office/officeart/2008/layout/NameandTitleOrganizationalChart"/>
+    <dgm:cxn modelId="{E1C12FE9-27CB-469B-BC20-1B5B943A53C9}" type="presParOf" srcId="{9076C42E-D04F-4C76-9ECE-C734A755C632}" destId="{EF64EEC5-32DD-4345-B9E1-D33F57547420}" srcOrd="1" destOrd="0" presId="urn:microsoft.com/office/officeart/2008/layout/NameandTitleOrganizationalChart"/>
+    <dgm:cxn modelId="{16ACCD23-FA18-4CF4-99AB-E67912A421C8}" type="presParOf" srcId="{9076C42E-D04F-4C76-9ECE-C734A755C632}" destId="{42456D9B-CB62-458D-857C-5356C78F8EA0}" srcOrd="2" destOrd="0" presId="urn:microsoft.com/office/officeart/2008/layout/NameandTitleOrganizationalChart"/>
+    <dgm:cxn modelId="{EC8DED00-0505-483B-A9B2-E8DB9C32969A}" type="presParOf" srcId="{18D99064-F35F-4570-9668-D8E6E8A1B1D4}" destId="{AF8C8CC1-E6D5-4917-9266-D5E79B40B2B7}" srcOrd="1" destOrd="0" presId="urn:microsoft.com/office/officeart/2008/layout/NameandTitleOrganizationalChart"/>
+    <dgm:cxn modelId="{15D03C82-2DD0-4510-A11E-3DD3C1156B72}" type="presParOf" srcId="{18D99064-F35F-4570-9668-D8E6E8A1B1D4}" destId="{B0A3F549-2922-439B-8AF7-C46E039B530C}" srcOrd="2" destOrd="0" presId="urn:microsoft.com/office/officeart/2008/layout/NameandTitleOrganizationalChart"/>
+    <dgm:cxn modelId="{CED66B79-328E-4408-BE83-9619E67320BB}" type="presParOf" srcId="{F7069A50-1959-489B-AF03-EFFC7880D0CB}" destId="{84CE0B5A-1D72-4A14-B3F3-4AB80B56BCA0}" srcOrd="1" destOrd="0" presId="urn:microsoft.com/office/officeart/2008/layout/NameandTitleOrganizationalChart"/>
+    <dgm:cxn modelId="{83D1171E-700E-4F91-92CB-9FF6DEF7B47B}" type="presParOf" srcId="{84CE0B5A-1D72-4A14-B3F3-4AB80B56BCA0}" destId="{1168129B-5D02-499C-9C2A-4E8650616D1C}" srcOrd="0" destOrd="0" presId="urn:microsoft.com/office/officeart/2008/layout/NameandTitleOrganizationalChart"/>
+    <dgm:cxn modelId="{84B901E8-5007-4432-9D7D-C4DDDD6FDE44}" type="presParOf" srcId="{1168129B-5D02-499C-9C2A-4E8650616D1C}" destId="{60199C66-8E5E-444B-804B-7B6E0AB37D1C}" srcOrd="0" destOrd="0" presId="urn:microsoft.com/office/officeart/2008/layout/NameandTitleOrganizationalChart"/>
+    <dgm:cxn modelId="{7CC4D58B-AA29-49A0-98F2-B8F04881CEE9}" type="presParOf" srcId="{1168129B-5D02-499C-9C2A-4E8650616D1C}" destId="{6740CC56-5929-45D3-B2B1-71AE751FC7B6}" srcOrd="1" destOrd="0" presId="urn:microsoft.com/office/officeart/2008/layout/NameandTitleOrganizationalChart"/>
+    <dgm:cxn modelId="{525684A3-31B8-4466-A667-73D1E0D8B6C9}" type="presParOf" srcId="{1168129B-5D02-499C-9C2A-4E8650616D1C}" destId="{F19DA6BC-572B-4C7A-BC8B-1D61C5B074C2}" srcOrd="2" destOrd="0" presId="urn:microsoft.com/office/officeart/2008/layout/NameandTitleOrganizationalChart"/>
+    <dgm:cxn modelId="{C77550BE-E4F4-46E9-93CF-20F9CC045283}" type="presParOf" srcId="{84CE0B5A-1D72-4A14-B3F3-4AB80B56BCA0}" destId="{1B760874-17AD-4EE0-9707-5A8DC324F639}" srcOrd="1" destOrd="0" presId="urn:microsoft.com/office/officeart/2008/layout/NameandTitleOrganizationalChart"/>
+    <dgm:cxn modelId="{8AF0E77C-EDC3-4A59-9E58-962DD4A60D9A}" type="presParOf" srcId="{84CE0B5A-1D72-4A14-B3F3-4AB80B56BCA0}" destId="{98708A22-2F52-4076-948C-2BB327B44E02}" srcOrd="2" destOrd="0" presId="urn:microsoft.com/office/officeart/2008/layout/NameandTitleOrganizationalChart"/>
+    <dgm:cxn modelId="{0587D1D1-359F-4E03-A9D3-B58B93E63BCC}" type="presParOf" srcId="{F7069A50-1959-489B-AF03-EFFC7880D0CB}" destId="{F60490DB-BE25-47A7-9F0E-C7EC78788C31}" srcOrd="2" destOrd="0" presId="urn:microsoft.com/office/officeart/2008/layout/NameandTitleOrganizationalChart"/>
+    <dgm:cxn modelId="{301FBC97-7083-4F47-80BF-DA38040AF632}" type="presParOf" srcId="{F60490DB-BE25-47A7-9F0E-C7EC78788C31}" destId="{FA867051-451C-4956-8E1D-AB5E87342340}" srcOrd="0" destOrd="0" presId="urn:microsoft.com/office/officeart/2008/layout/NameandTitleOrganizationalChart"/>
+    <dgm:cxn modelId="{CECBEA09-6D5B-4BC3-906C-44D222D103A9}" type="presParOf" srcId="{FA867051-451C-4956-8E1D-AB5E87342340}" destId="{02A514B8-4292-4C67-87C6-4CB976DD7579}" srcOrd="0" destOrd="0" presId="urn:microsoft.com/office/officeart/2008/layout/NameandTitleOrganizationalChart"/>
+    <dgm:cxn modelId="{AE0E22CC-BD8C-42A6-9C8A-EFD93836EF8D}" type="presParOf" srcId="{FA867051-451C-4956-8E1D-AB5E87342340}" destId="{1A8B9A62-0553-47B4-84C9-C1491EF1F180}" srcOrd="1" destOrd="0" presId="urn:microsoft.com/office/officeart/2008/layout/NameandTitleOrganizationalChart"/>
+    <dgm:cxn modelId="{FEB8731D-1896-4055-8F1C-76B55FFAA540}" type="presParOf" srcId="{FA867051-451C-4956-8E1D-AB5E87342340}" destId="{9F75EA87-B0DD-4433-84E1-8C765370E5BA}" srcOrd="2" destOrd="0" presId="urn:microsoft.com/office/officeart/2008/layout/NameandTitleOrganizationalChart"/>
+    <dgm:cxn modelId="{0FB74E51-4461-4BCD-97BB-D526321FA156}" type="presParOf" srcId="{F60490DB-BE25-47A7-9F0E-C7EC78788C31}" destId="{6B7736CD-DE95-4DBD-8781-F41546DA9956}" srcOrd="1" destOrd="0" presId="urn:microsoft.com/office/officeart/2008/layout/NameandTitleOrganizationalChart"/>
+    <dgm:cxn modelId="{158EB00F-157B-41A5-8F15-36B40EC27640}" type="presParOf" srcId="{6B7736CD-DE95-4DBD-8781-F41546DA9956}" destId="{BFCC36A1-3259-4E38-9E40-C0D2F8038FCD}" srcOrd="0" destOrd="0" presId="urn:microsoft.com/office/officeart/2008/layout/NameandTitleOrganizationalChart"/>
+    <dgm:cxn modelId="{EF622D8E-53AD-4D58-A91D-28F2E2BC19CB}" type="presParOf" srcId="{6B7736CD-DE95-4DBD-8781-F41546DA9956}" destId="{64396AD2-BF83-42F9-8763-C03191560838}" srcOrd="1" destOrd="0" presId="urn:microsoft.com/office/officeart/2008/layout/NameandTitleOrganizationalChart"/>
+    <dgm:cxn modelId="{FC0B604E-00E7-46E9-8523-F733A6E451DE}" type="presParOf" srcId="{64396AD2-BF83-42F9-8763-C03191560838}" destId="{7AF2DC6B-E8D8-4E1C-8131-D961CD4E15DD}" srcOrd="0" destOrd="0" presId="urn:microsoft.com/office/officeart/2008/layout/NameandTitleOrganizationalChart"/>
+    <dgm:cxn modelId="{9D8D0363-0A14-4577-92F6-815E3EB38F57}" type="presParOf" srcId="{7AF2DC6B-E8D8-4E1C-8131-D961CD4E15DD}" destId="{E5D059DC-D800-4B78-AEA8-7499EF904332}" srcOrd="0" destOrd="0" presId="urn:microsoft.com/office/officeart/2008/layout/NameandTitleOrganizationalChart"/>
+    <dgm:cxn modelId="{7F6F9857-9F59-4E4A-950D-227562352393}" type="presParOf" srcId="{7AF2DC6B-E8D8-4E1C-8131-D961CD4E15DD}" destId="{5A3D22AF-E0CC-4CD0-8688-B46046610554}" srcOrd="1" destOrd="0" presId="urn:microsoft.com/office/officeart/2008/layout/NameandTitleOrganizationalChart"/>
+    <dgm:cxn modelId="{3897528B-88B7-4382-A936-64F14004254B}" type="presParOf" srcId="{7AF2DC6B-E8D8-4E1C-8131-D961CD4E15DD}" destId="{01EB3CE6-C4E9-44E5-8738-75F8C2035E09}" srcOrd="2" destOrd="0" presId="urn:microsoft.com/office/officeart/2008/layout/NameandTitleOrganizationalChart"/>
+    <dgm:cxn modelId="{76042A2A-B9CC-47AB-8BA2-19C12F1C0473}" type="presParOf" srcId="{64396AD2-BF83-42F9-8763-C03191560838}" destId="{BD5C084A-C344-47BF-9E64-60680F0341B2}" srcOrd="1" destOrd="0" presId="urn:microsoft.com/office/officeart/2008/layout/NameandTitleOrganizationalChart"/>
+    <dgm:cxn modelId="{51102BC9-5FD2-4608-9B80-FD335371588F}" type="presParOf" srcId="{64396AD2-BF83-42F9-8763-C03191560838}" destId="{BB04C491-320A-4695-8C27-E579D832DDA3}" srcOrd="2" destOrd="0" presId="urn:microsoft.com/office/officeart/2008/layout/NameandTitleOrganizationalChart"/>
+    <dgm:cxn modelId="{A408360A-175F-4844-91E0-8965137567C5}" type="presParOf" srcId="{6B7736CD-DE95-4DBD-8781-F41546DA9956}" destId="{874FA54C-6EA1-470B-A3AA-F61D542129C9}" srcOrd="2" destOrd="0" presId="urn:microsoft.com/office/officeart/2008/layout/NameandTitleOrganizationalChart"/>
+    <dgm:cxn modelId="{32313CB9-5014-4496-9E2C-41749A74FBEF}" type="presParOf" srcId="{6B7736CD-DE95-4DBD-8781-F41546DA9956}" destId="{20D2C00A-241B-4277-9502-FAB1D0BC5A4D}" srcOrd="3" destOrd="0" presId="urn:microsoft.com/office/officeart/2008/layout/NameandTitleOrganizationalChart"/>
+    <dgm:cxn modelId="{84B68440-6452-421D-8A46-D321E1ECAAED}" type="presParOf" srcId="{20D2C00A-241B-4277-9502-FAB1D0BC5A4D}" destId="{3E6EF1A2-C778-483A-91BD-E55115A49508}" srcOrd="0" destOrd="0" presId="urn:microsoft.com/office/officeart/2008/layout/NameandTitleOrganizationalChart"/>
+    <dgm:cxn modelId="{FBE6F045-961C-4048-A55F-E9C0FC3F09BF}" type="presParOf" srcId="{3E6EF1A2-C778-483A-91BD-E55115A49508}" destId="{A2F9E9D7-3D01-496A-B49D-75EB51F1AD01}" srcOrd="0" destOrd="0" presId="urn:microsoft.com/office/officeart/2008/layout/NameandTitleOrganizationalChart"/>
+    <dgm:cxn modelId="{CA0E1A8B-E128-497B-8E6A-23A7CD9C7530}" type="presParOf" srcId="{3E6EF1A2-C778-483A-91BD-E55115A49508}" destId="{0CF1C454-A3F7-4EFC-8337-EE653A9D7548}" srcOrd="1" destOrd="0" presId="urn:microsoft.com/office/officeart/2008/layout/NameandTitleOrganizationalChart"/>
+    <dgm:cxn modelId="{A8178C51-7BBB-4FD6-99CC-4824690C9B44}" type="presParOf" srcId="{3E6EF1A2-C778-483A-91BD-E55115A49508}" destId="{174DC120-6EB1-4104-A38F-0F84E638CE8A}" srcOrd="2" destOrd="0" presId="urn:microsoft.com/office/officeart/2008/layout/NameandTitleOrganizationalChart"/>
+    <dgm:cxn modelId="{42FDB562-FE94-4A03-8CD3-77EDCEC5BB3D}" type="presParOf" srcId="{20D2C00A-241B-4277-9502-FAB1D0BC5A4D}" destId="{683EDDE8-B132-48BE-B6CB-2A6123D95094}" srcOrd="1" destOrd="0" presId="urn:microsoft.com/office/officeart/2008/layout/NameandTitleOrganizationalChart"/>
+    <dgm:cxn modelId="{18B28833-ED00-4DB3-83B5-F7C3F1319EF3}" type="presParOf" srcId="{20D2C00A-241B-4277-9502-FAB1D0BC5A4D}" destId="{5D5BD00C-2988-44BA-AC48-CFFDDF402403}" srcOrd="2" destOrd="0" presId="urn:microsoft.com/office/officeart/2008/layout/NameandTitleOrganizationalChart"/>
+    <dgm:cxn modelId="{A6B0C367-5E30-4F68-BAE0-722E54874041}" type="presParOf" srcId="{6B7736CD-DE95-4DBD-8781-F41546DA9956}" destId="{59BAB440-A1F3-4AB8-86A0-8DB456C35EAF}" srcOrd="4" destOrd="0" presId="urn:microsoft.com/office/officeart/2008/layout/NameandTitleOrganizationalChart"/>
+    <dgm:cxn modelId="{032309E4-E17F-42D1-B367-BA3B9AB4648D}" type="presParOf" srcId="{6B7736CD-DE95-4DBD-8781-F41546DA9956}" destId="{2FC04755-04FD-4B67-8F4A-BDFEDA607091}" srcOrd="5" destOrd="0" presId="urn:microsoft.com/office/officeart/2008/layout/NameandTitleOrganizationalChart"/>
+    <dgm:cxn modelId="{23910906-E954-49B8-B9FD-66BB998123D5}" type="presParOf" srcId="{2FC04755-04FD-4B67-8F4A-BDFEDA607091}" destId="{34E774A2-3625-437A-88F5-F699D3FFFE23}" srcOrd="0" destOrd="0" presId="urn:microsoft.com/office/officeart/2008/layout/NameandTitleOrganizationalChart"/>
+    <dgm:cxn modelId="{CD0B14DD-01FA-49EC-B3D8-730E0449D2D8}" type="presParOf" srcId="{34E774A2-3625-437A-88F5-F699D3FFFE23}" destId="{E4260FE2-1710-40C5-BC63-4570CF865B9C}" srcOrd="0" destOrd="0" presId="urn:microsoft.com/office/officeart/2008/layout/NameandTitleOrganizationalChart"/>
+    <dgm:cxn modelId="{F1FAAEAE-1DE6-4A2D-B5B8-CB345E997E0E}" type="presParOf" srcId="{34E774A2-3625-437A-88F5-F699D3FFFE23}" destId="{E1DB4E5E-938C-4A8F-B75B-2E78F221C871}" srcOrd="1" destOrd="0" presId="urn:microsoft.com/office/officeart/2008/layout/NameandTitleOrganizationalChart"/>
+    <dgm:cxn modelId="{1FFF52E7-1B09-4BD3-8B72-4938C9C90AC1}" type="presParOf" srcId="{34E774A2-3625-437A-88F5-F699D3FFFE23}" destId="{72EFAF88-E5B1-4F89-897E-DF4F0E41259A}" srcOrd="2" destOrd="0" presId="urn:microsoft.com/office/officeart/2008/layout/NameandTitleOrganizationalChart"/>
+    <dgm:cxn modelId="{75C3A2F8-AEFF-4A81-ABCA-F8808CA960C4}" type="presParOf" srcId="{2FC04755-04FD-4B67-8F4A-BDFEDA607091}" destId="{EB028A3E-C5DE-4B45-A1FC-04C36283034B}" srcOrd="1" destOrd="0" presId="urn:microsoft.com/office/officeart/2008/layout/NameandTitleOrganizationalChart"/>
+    <dgm:cxn modelId="{21C0AA4B-1A1D-4810-B400-23920CC5591D}" type="presParOf" srcId="{2FC04755-04FD-4B67-8F4A-BDFEDA607091}" destId="{8511C9C9-A80B-4553-9A9B-8D93F00BA1FC}" srcOrd="2" destOrd="0" presId="urn:microsoft.com/office/officeart/2008/layout/NameandTitleOrganizationalChart"/>
+    <dgm:cxn modelId="{DC151635-871C-4748-9790-7D2F7ACAE304}" type="presParOf" srcId="{F60490DB-BE25-47A7-9F0E-C7EC78788C31}" destId="{7772A3B9-F4C8-4DC0-8BA6-4B466F6098AC}" srcOrd="2" destOrd="0" presId="urn:microsoft.com/office/officeart/2008/layout/NameandTitleOrganizationalChart"/>
   </dgm:cxnLst>
   <dgm:bg/>
   <dgm:whole/>
@@ -6850,7 +7675,7 @@
         </a:bodyPr>
         <a:lstStyle/>
         <a:p>
-          <a:pPr marL="0" lvl="0" indent="0" algn="ctr" defTabSz="666750">
+          <a:pPr lvl="0" algn="ctr" defTabSz="666750">
             <a:lnSpc>
               <a:spcPct val="90000"/>
             </a:lnSpc>
@@ -6860,7 +7685,6 @@
             <a:spcAft>
               <a:spcPct val="35000"/>
             </a:spcAft>
-            <a:buNone/>
           </a:pPr>
           <a:r>
             <a:rPr lang="fr-FR" sz="1500" kern="1200"/>
@@ -6926,7 +7750,7 @@
         </a:bodyPr>
         <a:lstStyle/>
         <a:p>
-          <a:pPr marL="0" lvl="0" indent="0" algn="ctr" defTabSz="400050">
+          <a:pPr lvl="0" algn="ctr" defTabSz="400050">
             <a:lnSpc>
               <a:spcPct val="90000"/>
             </a:lnSpc>
@@ -6936,7 +7760,6 @@
             <a:spcAft>
               <a:spcPct val="35000"/>
             </a:spcAft>
-            <a:buNone/>
           </a:pPr>
           <a:r>
             <a:rPr lang="fr-FR" sz="900" kern="1200"/>
@@ -7028,7 +7851,7 @@
         </a:bodyPr>
         <a:lstStyle/>
         <a:p>
-          <a:pPr marL="0" lvl="0" indent="0" algn="ctr" defTabSz="666750">
+          <a:pPr lvl="0" algn="ctr" defTabSz="666750">
             <a:lnSpc>
               <a:spcPct val="90000"/>
             </a:lnSpc>
@@ -7038,7 +7861,6 @@
             <a:spcAft>
               <a:spcPct val="35000"/>
             </a:spcAft>
-            <a:buNone/>
           </a:pPr>
           <a:r>
             <a:rPr lang="fr-FR" sz="1500" kern="1200"/>
@@ -7104,7 +7926,7 @@
         </a:bodyPr>
         <a:lstStyle/>
         <a:p>
-          <a:pPr marL="0" lvl="0" indent="0" algn="ctr" defTabSz="400050">
+          <a:pPr lvl="0" algn="ctr" defTabSz="400050">
             <a:lnSpc>
               <a:spcPct val="90000"/>
             </a:lnSpc>
@@ -7114,7 +7936,6 @@
             <a:spcAft>
               <a:spcPct val="35000"/>
             </a:spcAft>
-            <a:buNone/>
           </a:pPr>
           <a:r>
             <a:rPr lang="fr-FR" sz="900" kern="1200"/>
@@ -7206,7 +8027,7 @@
         </a:bodyPr>
         <a:lstStyle/>
         <a:p>
-          <a:pPr marL="0" lvl="0" indent="0" algn="ctr" defTabSz="666750">
+          <a:pPr lvl="0" algn="ctr" defTabSz="666750">
             <a:lnSpc>
               <a:spcPct val="90000"/>
             </a:lnSpc>
@@ -7216,7 +8037,6 @@
             <a:spcAft>
               <a:spcPct val="35000"/>
             </a:spcAft>
-            <a:buNone/>
           </a:pPr>
           <a:r>
             <a:rPr lang="fr-FR" sz="1500" kern="1200"/>
@@ -7282,7 +8102,7 @@
         </a:bodyPr>
         <a:lstStyle/>
         <a:p>
-          <a:pPr marL="0" lvl="0" indent="0" algn="ctr" defTabSz="488950">
+          <a:pPr lvl="0" algn="ctr" defTabSz="488950">
             <a:lnSpc>
               <a:spcPct val="90000"/>
             </a:lnSpc>
@@ -7292,7 +8112,6 @@
             <a:spcAft>
               <a:spcPct val="35000"/>
             </a:spcAft>
-            <a:buNone/>
           </a:pPr>
           <a:r>
             <a:rPr lang="fr-FR" sz="1100" kern="1200"/>
@@ -7354,7 +8173,7 @@
         </a:bodyPr>
         <a:lstStyle/>
         <a:p>
-          <a:pPr marL="0" lvl="0" indent="0" algn="ctr" defTabSz="666750">
+          <a:pPr lvl="0" algn="ctr" defTabSz="666750">
             <a:lnSpc>
               <a:spcPct val="90000"/>
             </a:lnSpc>
@@ -7364,7 +8183,6 @@
             <a:spcAft>
               <a:spcPct val="35000"/>
             </a:spcAft>
-            <a:buNone/>
           </a:pPr>
           <a:r>
             <a:rPr lang="fr-FR" sz="1500" kern="1200"/>
@@ -7430,7 +8248,7 @@
         </a:bodyPr>
         <a:lstStyle/>
         <a:p>
-          <a:pPr marL="0" lvl="0" indent="0" algn="ctr" defTabSz="488950">
+          <a:pPr lvl="0" algn="ctr" defTabSz="488950">
             <a:lnSpc>
               <a:spcPct val="90000"/>
             </a:lnSpc>
@@ -7440,7 +8258,6 @@
             <a:spcAft>
               <a:spcPct val="35000"/>
             </a:spcAft>
-            <a:buNone/>
           </a:pPr>
           <a:r>
             <a:rPr lang="fr-FR" sz="1100" kern="1200"/>
@@ -7502,7 +8319,7 @@
         </a:bodyPr>
         <a:lstStyle/>
         <a:p>
-          <a:pPr marL="0" lvl="0" indent="0" algn="ctr" defTabSz="666750">
+          <a:pPr lvl="0" algn="ctr" defTabSz="666750">
             <a:lnSpc>
               <a:spcPct val="90000"/>
             </a:lnSpc>
@@ -7512,7 +8329,6 @@
             <a:spcAft>
               <a:spcPct val="35000"/>
             </a:spcAft>
-            <a:buNone/>
           </a:pPr>
           <a:r>
             <a:rPr lang="fr-FR" sz="1500" kern="1200"/>
@@ -7578,7 +8394,7 @@
         </a:bodyPr>
         <a:lstStyle/>
         <a:p>
-          <a:pPr marL="0" lvl="0" indent="0" algn="r" defTabSz="488950">
+          <a:pPr lvl="0" algn="r" defTabSz="488950">
             <a:lnSpc>
               <a:spcPct val="90000"/>
             </a:lnSpc>
@@ -7588,7 +8404,6 @@
             <a:spcAft>
               <a:spcPct val="35000"/>
             </a:spcAft>
-            <a:buNone/>
           </a:pPr>
           <a:r>
             <a:rPr lang="fr-FR" sz="1100" kern="1200"/>
@@ -7650,7 +8465,7 @@
         </a:bodyPr>
         <a:lstStyle/>
         <a:p>
-          <a:pPr marL="0" lvl="0" indent="0" algn="ctr" defTabSz="666750">
+          <a:pPr lvl="0" algn="ctr" defTabSz="666750">
             <a:lnSpc>
               <a:spcPct val="90000"/>
             </a:lnSpc>
@@ -7660,7 +8475,6 @@
             <a:spcAft>
               <a:spcPct val="35000"/>
             </a:spcAft>
-            <a:buNone/>
           </a:pPr>
           <a:r>
             <a:rPr lang="fr-FR" sz="1500" kern="1200"/>
@@ -7726,7 +8540,7 @@
         </a:bodyPr>
         <a:lstStyle/>
         <a:p>
-          <a:pPr marL="0" lvl="0" indent="0" algn="ctr" defTabSz="488950">
+          <a:pPr lvl="0" algn="ctr" defTabSz="488950">
             <a:lnSpc>
               <a:spcPct val="90000"/>
             </a:lnSpc>
@@ -7736,7 +8550,6 @@
             <a:spcAft>
               <a:spcPct val="35000"/>
             </a:spcAft>
-            <a:buNone/>
           </a:pPr>
           <a:r>
             <a:rPr lang="fr-FR" sz="1100" kern="1200"/>
@@ -10256,7 +11069,7 @@
 </file>
 
 <file path=customXml/itemProps1.xml><?xml version="1.0" encoding="utf-8"?>
-<ds:datastoreItem xmlns:ds="http://schemas.openxmlformats.org/officeDocument/2006/customXml" ds:itemID="{E3C0F5BD-418E-4DE2-B3E6-902567D841B7}">
+<ds:datastoreItem xmlns:ds="http://schemas.openxmlformats.org/officeDocument/2006/customXml" ds:itemID="{B648E5BB-D7C0-4814-9BC3-5ABFB3488A4D}">
   <ds:schemaRefs>
     <ds:schemaRef ds:uri="http://schemas.openxmlformats.org/officeDocument/2006/bibliography"/>
   </ds:schemaRefs>

</xml_diff>